<commit_message>
refactor:add ~$ as gitignore
</commit_message>
<xml_diff>
--- a/attendance/출석수업과제물(평가결과물)표지(워드).docx
+++ b/attendance/출석수업과제물(평가결과물)표지(워드).docx
@@ -13,7 +13,6 @@
           <w:szCs w:val="40"/>
         </w:rPr>
       </w:pPr>
-      <w:proofErr w:type="spellStart"/>
       <w:r>
         <w:rPr>
           <w:rFonts w:ascii="휴먼명조" w:eastAsia="휴먼명조" w:hint="eastAsia"/>
@@ -21,9 +20,8 @@
           <w:sz w:val="40"/>
           <w:szCs w:val="40"/>
         </w:rPr>
-        <w:t>출석수업</w:t>
-      </w:r>
-      <w:proofErr w:type="spellEnd"/>
+        <w:t xml:space="preserve">출석수업 </w:t>
+      </w:r>
       <w:r>
         <w:rPr>
           <w:rFonts w:ascii="휴먼명조" w:eastAsia="휴먼명조" w:hint="eastAsia"/>
@@ -31,7 +29,7 @@
           <w:sz w:val="40"/>
           <w:szCs w:val="40"/>
         </w:rPr>
-        <w:t xml:space="preserve"> </w:t>
+        <w:t>과제물(평가</w:t>
       </w:r>
       <w:r>
         <w:rPr>
@@ -40,28 +38,8 @@
           <w:sz w:val="40"/>
           <w:szCs w:val="40"/>
         </w:rPr>
-        <w:t>과제물(</w:t>
-      </w:r>
-      <w:proofErr w:type="spellStart"/>
-      <w:r>
-        <w:rPr>
-          <w:rFonts w:ascii="휴먼명조" w:eastAsia="휴먼명조" w:hint="eastAsia"/>
-          <w:color w:val="0000FF"/>
-          <w:sz w:val="40"/>
-          <w:szCs w:val="40"/>
-        </w:rPr>
-        <w:t>평가</w:t>
-      </w:r>
-      <w:r>
-        <w:rPr>
-          <w:rFonts w:ascii="휴먼명조" w:eastAsia="휴먼명조" w:hint="eastAsia"/>
-          <w:color w:val="0000FF"/>
-          <w:sz w:val="40"/>
-          <w:szCs w:val="40"/>
-        </w:rPr>
         <w:t>결과물</w:t>
       </w:r>
-      <w:proofErr w:type="spellEnd"/>
       <w:r>
         <w:rPr>
           <w:rFonts w:ascii="휴먼명조" w:eastAsia="휴먼명조" w:hint="eastAsia"/>
@@ -103,7 +81,6 @@
           <w:szCs w:val="24"/>
         </w:rPr>
       </w:pPr>
-      <w:proofErr w:type="spellStart"/>
       <w:r>
         <w:rPr>
           <w:rFonts w:ascii="HCI Poppy" w:eastAsia="휴먼명조" w:hAnsi="HCI Poppy" w:hint="eastAsia"/>
@@ -114,7 +91,6 @@
         </w:rPr>
         <w:t>교과목명</w:t>
       </w:r>
-      <w:proofErr w:type="spellEnd"/>
       <w:r>
         <w:rPr>
           <w:rFonts w:ascii="HCI Poppy" w:eastAsia="휴먼명조" w:hAnsi="HCI Poppy" w:hint="eastAsia"/>
@@ -1190,25 +1166,7 @@
           <w:szCs w:val="22"/>
         </w:rPr>
         <w:lastRenderedPageBreak/>
-        <w:t xml:space="preserve">세상이 빠르게 변하는 현대에서 사용자의 </w:t>
-      </w:r>
-      <w:proofErr w:type="spellStart"/>
-      <w:r>
-        <w:rPr>
-          <w:rFonts w:ascii="돋움체" w:eastAsia="돋움체" w:hAnsi="돋움체" w:hint="eastAsia"/>
-          <w:sz w:val="22"/>
-          <w:szCs w:val="22"/>
-        </w:rPr>
-        <w:t>니즈에</w:t>
-      </w:r>
-      <w:proofErr w:type="spellEnd"/>
-      <w:r>
-        <w:rPr>
-          <w:rFonts w:ascii="돋움체" w:eastAsia="돋움체" w:hAnsi="돋움체" w:hint="eastAsia"/>
-          <w:sz w:val="22"/>
-          <w:szCs w:val="22"/>
-        </w:rPr>
-        <w:t xml:space="preserve"> 즉각적으로 반응하기에는 부족한 점이 많았다.</w:t>
+        <w:t>세상이 빠르게 변하는 현대에서 사용자의 니즈에 즉각적으로 반응하기에는 부족한 점이 많았다.</w:t>
       </w:r>
       <w:r>
         <w:rPr>
@@ -1296,6 +1254,14 @@
         </w:rPr>
         <w:t xml:space="preserve"> </w:t>
       </w:r>
+      <w:r>
+        <w:rPr>
+          <w:rFonts w:ascii="돋움체" w:eastAsia="돋움체" w:hAnsi="돋움체" w:hint="eastAsia"/>
+          <w:sz w:val="22"/>
+          <w:szCs w:val="22"/>
+        </w:rPr>
+        <w:t xml:space="preserve">스토리지에 저장하여 사용할 수 있을지에 대한 방법이 제시 되었고 여러 </w:t>
+      </w:r>
       <w:proofErr w:type="spellStart"/>
       <w:r>
         <w:rPr>
@@ -1303,7 +1269,7 @@
           <w:sz w:val="22"/>
           <w:szCs w:val="22"/>
         </w:rPr>
-        <w:t>스토리지에</w:t>
+        <w:t>하둡</w:t>
       </w:r>
       <w:proofErr w:type="spellEnd"/>
       <w:r>
@@ -1312,7 +1278,95 @@
           <w:sz w:val="22"/>
           <w:szCs w:val="22"/>
         </w:rPr>
-        <w:t xml:space="preserve"> 저장하여 사용할 수 있을지에 대한 방법이 제시 되었고 여러 </w:t>
+        <w:t xml:space="preserve"> 에코시스템과 스파크의 등장으로 가공기술들은 비약적인 발전을 이룩하게 된다.</w:t>
+      </w:r>
+      <w:r>
+        <w:rPr>
+          <w:rFonts w:ascii="돋움체" w:eastAsia="돋움체" w:hAnsi="돋움체"/>
+          <w:sz w:val="22"/>
+          <w:szCs w:val="22"/>
+        </w:rPr>
+        <w:t xml:space="preserve"> </w:t>
+      </w:r>
+      <w:r>
+        <w:rPr>
+          <w:rFonts w:ascii="돋움체" w:eastAsia="돋움체" w:hAnsi="돋움체" w:hint="eastAsia"/>
+          <w:sz w:val="22"/>
+          <w:szCs w:val="22"/>
+        </w:rPr>
+        <w:t>가공 기술들이 발전되었고 활용 기술은 그전부터 있었으므로</w:t>
+      </w:r>
+      <w:r>
+        <w:rPr>
+          <w:rFonts w:ascii="돋움체" w:eastAsia="돋움체" w:hAnsi="돋움체"/>
+          <w:sz w:val="22"/>
+          <w:szCs w:val="22"/>
+        </w:rPr>
+        <w:t xml:space="preserve"> </w:t>
+      </w:r>
+      <w:r>
+        <w:rPr>
+          <w:rFonts w:ascii="돋움체" w:eastAsia="돋움체" w:hAnsi="돋움체" w:hint="eastAsia"/>
+          <w:sz w:val="22"/>
+          <w:szCs w:val="22"/>
+        </w:rPr>
+        <w:t>이제는 하나의 난제가 남았다.</w:t>
+      </w:r>
+      <w:r>
+        <w:rPr>
+          <w:rFonts w:ascii="돋움체" w:eastAsia="돋움체" w:hAnsi="돋움체"/>
+          <w:sz w:val="22"/>
+          <w:szCs w:val="22"/>
+        </w:rPr>
+        <w:t xml:space="preserve"> </w:t>
+      </w:r>
+      <w:r>
+        <w:rPr>
+          <w:rFonts w:ascii="돋움체" w:eastAsia="돋움체" w:hAnsi="돋움체" w:hint="eastAsia"/>
+          <w:sz w:val="22"/>
+          <w:szCs w:val="22"/>
+        </w:rPr>
+        <w:t>많은 정형 데이터를 저렴한 비용과 시간으로 얻을 수 있느냐 였다.</w:t>
+      </w:r>
+      <w:r>
+        <w:rPr>
+          <w:rFonts w:ascii="돋움체" w:eastAsia="돋움체" w:hAnsi="돋움체"/>
+          <w:sz w:val="22"/>
+          <w:szCs w:val="22"/>
+        </w:rPr>
+        <w:t xml:space="preserve"> </w:t>
+      </w:r>
+      <w:r>
+        <w:rPr>
+          <w:rFonts w:ascii="돋움체" w:eastAsia="돋움체" w:hAnsi="돋움체" w:hint="eastAsia"/>
+          <w:sz w:val="22"/>
+          <w:szCs w:val="22"/>
+        </w:rPr>
+        <w:t>이는 시간이 지나면서 생각보다 쉽게 해결</w:t>
+      </w:r>
+      <w:r>
+        <w:rPr>
+          <w:rFonts w:ascii="돋움체" w:eastAsia="돋움체" w:hAnsi="돋움체" w:hint="eastAsia"/>
+          <w:sz w:val="22"/>
+          <w:szCs w:val="22"/>
+        </w:rPr>
+        <w:t xml:space="preserve">되었는데 </w:t>
+      </w:r>
+      <w:r>
+        <w:rPr>
+          <w:rFonts w:ascii="돋움체" w:eastAsia="돋움체" w:hAnsi="돋움체"/>
+          <w:sz w:val="22"/>
+          <w:szCs w:val="22"/>
+        </w:rPr>
+        <w:t>IT</w:t>
+      </w:r>
+      <w:r>
+        <w:rPr>
+          <w:rFonts w:ascii="돋움체" w:eastAsia="돋움체" w:hAnsi="돋움체" w:hint="eastAsia"/>
+          <w:sz w:val="22"/>
+          <w:szCs w:val="22"/>
+        </w:rPr>
+        <w:t xml:space="preserve">기업들이 늘어나고 플랫폼 기술들의 상용화가 지속되면서 실시간 생성 데이터와 </w:t>
       </w:r>
       <w:proofErr w:type="spellStart"/>
       <w:r>
@@ -1321,7 +1375,7 @@
           <w:sz w:val="22"/>
           <w:szCs w:val="22"/>
         </w:rPr>
-        <w:t>하둡</w:t>
+        <w:t>로그성</w:t>
       </w:r>
       <w:proofErr w:type="spellEnd"/>
       <w:r>
@@ -1330,95 +1384,119 @@
           <w:sz w:val="22"/>
           <w:szCs w:val="22"/>
         </w:rPr>
-        <w:t xml:space="preserve"> 에코시스템과 스파크의 등장으로 가공기술들은 비약적인 발전을 이룩하게 된다.</w:t>
-      </w:r>
-      <w:r>
-        <w:rPr>
-          <w:rFonts w:ascii="돋움체" w:eastAsia="돋움체" w:hAnsi="돋움체"/>
-          <w:sz w:val="22"/>
-          <w:szCs w:val="22"/>
-        </w:rPr>
-        <w:t xml:space="preserve"> </w:t>
-      </w:r>
-      <w:r>
-        <w:rPr>
-          <w:rFonts w:ascii="돋움체" w:eastAsia="돋움체" w:hAnsi="돋움체" w:hint="eastAsia"/>
-          <w:sz w:val="22"/>
-          <w:szCs w:val="22"/>
-        </w:rPr>
-        <w:t>가공 기술들이 발전되었고 활용 기술은 그전부터 있었으므로</w:t>
-      </w:r>
-      <w:r>
-        <w:rPr>
-          <w:rFonts w:ascii="돋움체" w:eastAsia="돋움체" w:hAnsi="돋움체"/>
-          <w:sz w:val="22"/>
-          <w:szCs w:val="22"/>
-        </w:rPr>
-        <w:t xml:space="preserve"> </w:t>
-      </w:r>
-      <w:r>
-        <w:rPr>
-          <w:rFonts w:ascii="돋움체" w:eastAsia="돋움체" w:hAnsi="돋움체" w:hint="eastAsia"/>
-          <w:sz w:val="22"/>
-          <w:szCs w:val="22"/>
-        </w:rPr>
-        <w:t>이제는 하나의 난제가 남았다.</w:t>
-      </w:r>
-      <w:r>
-        <w:rPr>
-          <w:rFonts w:ascii="돋움체" w:eastAsia="돋움체" w:hAnsi="돋움체"/>
-          <w:sz w:val="22"/>
-          <w:szCs w:val="22"/>
-        </w:rPr>
-        <w:t xml:space="preserve"> </w:t>
-      </w:r>
-      <w:r>
-        <w:rPr>
-          <w:rFonts w:ascii="돋움체" w:eastAsia="돋움체" w:hAnsi="돋움체" w:hint="eastAsia"/>
-          <w:sz w:val="22"/>
-          <w:szCs w:val="22"/>
-        </w:rPr>
-        <w:t>많은 정형 데이터를 저렴한 비용과 시간으로 얻을 수 있느냐 였다.</w:t>
-      </w:r>
-      <w:r>
-        <w:rPr>
-          <w:rFonts w:ascii="돋움체" w:eastAsia="돋움체" w:hAnsi="돋움체"/>
-          <w:sz w:val="22"/>
-          <w:szCs w:val="22"/>
-        </w:rPr>
-        <w:t xml:space="preserve"> </w:t>
-      </w:r>
-      <w:r>
-        <w:rPr>
-          <w:rFonts w:ascii="돋움체" w:eastAsia="돋움체" w:hAnsi="돋움체" w:hint="eastAsia"/>
-          <w:sz w:val="22"/>
-          <w:szCs w:val="22"/>
-        </w:rPr>
-        <w:t>이는 시간이 지나면서 생각보다 쉽게 해결</w:t>
-      </w:r>
-      <w:r>
-        <w:rPr>
-          <w:rFonts w:ascii="돋움체" w:eastAsia="돋움체" w:hAnsi="돋움체" w:hint="eastAsia"/>
-          <w:sz w:val="22"/>
-          <w:szCs w:val="22"/>
-        </w:rPr>
-        <w:t xml:space="preserve">되었는데 </w:t>
-      </w:r>
-      <w:r>
-        <w:rPr>
-          <w:rFonts w:ascii="돋움체" w:eastAsia="돋움체" w:hAnsi="돋움체"/>
-          <w:sz w:val="22"/>
-          <w:szCs w:val="22"/>
-        </w:rPr>
-        <w:t>IT</w:t>
-      </w:r>
-      <w:r>
-        <w:rPr>
-          <w:rFonts w:ascii="돋움체" w:eastAsia="돋움체" w:hAnsi="돋움체" w:hint="eastAsia"/>
-          <w:sz w:val="22"/>
-          <w:szCs w:val="22"/>
-        </w:rPr>
-        <w:t xml:space="preserve">기업들이 늘어나고 플랫폼 기술들의 상용화가 지속되면서 실시간 생성 데이터와 </w:t>
+        <w:t xml:space="preserve"> 데이터들이 비약적으로 쌓이기 시작하였다.</w:t>
+      </w:r>
+      <w:r>
+        <w:rPr>
+          <w:rFonts w:ascii="돋움체" w:eastAsia="돋움체" w:hAnsi="돋움체"/>
+          <w:sz w:val="22"/>
+          <w:szCs w:val="22"/>
+        </w:rPr>
+        <w:t xml:space="preserve"> </w:t>
+      </w:r>
+      <w:r>
+        <w:rPr>
+          <w:rFonts w:ascii="돋움체" w:eastAsia="돋움체" w:hAnsi="돋움체" w:hint="eastAsia"/>
+          <w:sz w:val="22"/>
+          <w:szCs w:val="22"/>
+        </w:rPr>
+        <w:t xml:space="preserve">사람들의 로그인 정보를 바탕으로 해서 </w:t>
+      </w:r>
+      <w:r>
+        <w:rPr>
+          <w:rFonts w:ascii="돋움체" w:eastAsia="돋움체" w:hAnsi="돋움체"/>
+          <w:sz w:val="22"/>
+          <w:szCs w:val="22"/>
+        </w:rPr>
+        <w:t>SNS</w:t>
+      </w:r>
+      <w:r>
+        <w:rPr>
+          <w:rFonts w:ascii="돋움체" w:eastAsia="돋움체" w:hAnsi="돋움체" w:hint="eastAsia"/>
+          <w:sz w:val="22"/>
+          <w:szCs w:val="22"/>
+        </w:rPr>
+        <w:t>데이터들,</w:t>
+      </w:r>
+      <w:r>
+        <w:rPr>
+          <w:rFonts w:ascii="돋움체" w:eastAsia="돋움체" w:hAnsi="돋움체"/>
+          <w:sz w:val="22"/>
+          <w:szCs w:val="22"/>
+        </w:rPr>
+        <w:t xml:space="preserve"> </w:t>
+      </w:r>
+      <w:r>
+        <w:rPr>
+          <w:rFonts w:ascii="돋움체" w:eastAsia="돋움체" w:hAnsi="돋움체" w:hint="eastAsia"/>
+          <w:sz w:val="22"/>
+          <w:szCs w:val="22"/>
+        </w:rPr>
+        <w:t>클라우드에 올라간 사진들을 비롯하여 사실상 모든 사람들이 들고</w:t>
+      </w:r>
+      <w:r>
+        <w:rPr>
+          <w:rFonts w:ascii="돋움체" w:eastAsia="돋움체" w:hAnsi="돋움체" w:hint="eastAsia"/>
+          <w:sz w:val="22"/>
+          <w:szCs w:val="22"/>
+        </w:rPr>
+        <w:t xml:space="preserve"> </w:t>
+      </w:r>
+      <w:r>
+        <w:rPr>
+          <w:rFonts w:ascii="돋움체" w:eastAsia="돋움체" w:hAnsi="돋움체" w:hint="eastAsia"/>
+          <w:sz w:val="22"/>
+          <w:szCs w:val="22"/>
+        </w:rPr>
+        <w:t xml:space="preserve">다니는 스마트폰의 </w:t>
+      </w:r>
+      <w:r>
+        <w:rPr>
+          <w:rFonts w:ascii="돋움체" w:eastAsia="돋움체" w:hAnsi="돋움체"/>
+          <w:sz w:val="22"/>
+          <w:szCs w:val="22"/>
+        </w:rPr>
+        <w:t>GPS</w:t>
+      </w:r>
+      <w:r>
+        <w:rPr>
+          <w:rFonts w:ascii="돋움체" w:eastAsia="돋움체" w:hAnsi="돋움체" w:hint="eastAsia"/>
+          <w:sz w:val="22"/>
+          <w:szCs w:val="22"/>
+        </w:rPr>
+        <w:t>와 카드 사용내역들의 데이터가 쏟아졌다.</w:t>
+      </w:r>
+      <w:r>
+        <w:rPr>
+          <w:rFonts w:ascii="돋움체" w:eastAsia="돋움체" w:hAnsi="돋움체"/>
+          <w:sz w:val="22"/>
+          <w:szCs w:val="22"/>
+        </w:rPr>
+        <w:t xml:space="preserve"> </w:t>
+      </w:r>
+      <w:r>
+        <w:rPr>
+          <w:rFonts w:ascii="돋움체" w:eastAsia="돋움체" w:hAnsi="돋움체" w:hint="eastAsia"/>
+          <w:sz w:val="22"/>
+          <w:szCs w:val="22"/>
+        </w:rPr>
+        <w:t xml:space="preserve">또한 </w:t>
+      </w:r>
+      <w:r>
+        <w:rPr>
+          <w:rFonts w:ascii="돋움체" w:eastAsia="돋움체" w:hAnsi="돋움체"/>
+          <w:sz w:val="22"/>
+          <w:szCs w:val="22"/>
+        </w:rPr>
+        <w:t>IoT</w:t>
+      </w:r>
+      <w:r>
+        <w:rPr>
+          <w:rFonts w:ascii="돋움체" w:eastAsia="돋움체" w:hAnsi="돋움체" w:hint="eastAsia"/>
+          <w:sz w:val="22"/>
+          <w:szCs w:val="22"/>
+        </w:rPr>
+        <w:t xml:space="preserve">의 발전으로 </w:t>
       </w:r>
       <w:proofErr w:type="spellStart"/>
       <w:r>
@@ -1427,7 +1505,7 @@
           <w:sz w:val="22"/>
           <w:szCs w:val="22"/>
         </w:rPr>
-        <w:t>로그성</w:t>
+        <w:t>챗봇</w:t>
       </w:r>
       <w:proofErr w:type="spellEnd"/>
       <w:r>
@@ -1436,47 +1514,79 @@
           <w:sz w:val="22"/>
           <w:szCs w:val="22"/>
         </w:rPr>
-        <w:t xml:space="preserve"> 데이터들이 비약적으로 쌓이기 시작하였다.</w:t>
-      </w:r>
-      <w:r>
-        <w:rPr>
-          <w:rFonts w:ascii="돋움체" w:eastAsia="돋움체" w:hAnsi="돋움체"/>
-          <w:sz w:val="22"/>
-          <w:szCs w:val="22"/>
-        </w:rPr>
-        <w:t xml:space="preserve"> </w:t>
-      </w:r>
-      <w:r>
-        <w:rPr>
-          <w:rFonts w:ascii="돋움체" w:eastAsia="돋움체" w:hAnsi="돋움체" w:hint="eastAsia"/>
-          <w:sz w:val="22"/>
-          <w:szCs w:val="22"/>
-        </w:rPr>
-        <w:t xml:space="preserve">사람들의 로그인 정보를 바탕으로 해서 </w:t>
-      </w:r>
-      <w:r>
-        <w:rPr>
-          <w:rFonts w:ascii="돋움체" w:eastAsia="돋움체" w:hAnsi="돋움체"/>
-          <w:sz w:val="22"/>
-          <w:szCs w:val="22"/>
-        </w:rPr>
-        <w:t>SNS</w:t>
-      </w:r>
-      <w:r>
-        <w:rPr>
-          <w:rFonts w:ascii="돋움체" w:eastAsia="돋움체" w:hAnsi="돋움체" w:hint="eastAsia"/>
-          <w:sz w:val="22"/>
-          <w:szCs w:val="22"/>
-        </w:rPr>
-        <w:t>데이터들,</w:t>
-      </w:r>
-      <w:r>
-        <w:rPr>
-          <w:rFonts w:ascii="돋움체" w:eastAsia="돋움체" w:hAnsi="돋움체"/>
-          <w:sz w:val="22"/>
-          <w:szCs w:val="22"/>
-        </w:rPr>
-        <w:t xml:space="preserve"> </w:t>
+        <w:t xml:space="preserve"> </w:t>
+      </w:r>
+      <w:r>
+        <w:rPr>
+          <w:rFonts w:ascii="돋움체" w:eastAsia="돋움체" w:hAnsi="돋움체" w:hint="eastAsia"/>
+          <w:sz w:val="22"/>
+          <w:szCs w:val="22"/>
+        </w:rPr>
+        <w:t>등의 대화 내역,</w:t>
+      </w:r>
+      <w:r>
+        <w:rPr>
+          <w:rFonts w:ascii="돋움체" w:eastAsia="돋움체" w:hAnsi="돋움체"/>
+          <w:sz w:val="22"/>
+          <w:szCs w:val="22"/>
+        </w:rPr>
+        <w:t xml:space="preserve"> </w:t>
+      </w:r>
+      <w:r>
+        <w:rPr>
+          <w:rFonts w:ascii="돋움체" w:eastAsia="돋움체" w:hAnsi="돋움체" w:hint="eastAsia"/>
+          <w:sz w:val="22"/>
+          <w:szCs w:val="22"/>
+        </w:rPr>
+        <w:t>자동차나 운동기구들의 움직임 역시 확보할 수 있게 되었다.</w:t>
+      </w:r>
+      <w:r>
+        <w:rPr>
+          <w:rFonts w:ascii="돋움체" w:eastAsia="돋움체" w:hAnsi="돋움체"/>
+          <w:sz w:val="22"/>
+          <w:szCs w:val="22"/>
+        </w:rPr>
+        <w:t xml:space="preserve"> </w:t>
+      </w:r>
+      <w:r>
+        <w:rPr>
+          <w:rFonts w:ascii="돋움체" w:eastAsia="돋움체" w:hAnsi="돋움체" w:hint="eastAsia"/>
+          <w:sz w:val="22"/>
+          <w:szCs w:val="22"/>
+        </w:rPr>
+        <w:t>과거에는 데이터를 얻기</w:t>
+      </w:r>
+      <w:r>
+        <w:rPr>
+          <w:rFonts w:ascii="돋움체" w:eastAsia="돋움체" w:hAnsi="돋움체" w:hint="eastAsia"/>
+          <w:sz w:val="22"/>
+          <w:szCs w:val="22"/>
+        </w:rPr>
+        <w:t xml:space="preserve"> </w:t>
+      </w:r>
+      <w:r>
+        <w:rPr>
+          <w:rFonts w:ascii="돋움체" w:eastAsia="돋움체" w:hAnsi="돋움체" w:hint="eastAsia"/>
+          <w:sz w:val="22"/>
+          <w:szCs w:val="22"/>
+        </w:rPr>
+        <w:t>위해서 여론조사나 실험들을 통하여 통제된 정형화된 데이터만 얻을 수 있었다면 현재는 이러한 비정형</w:t>
+      </w:r>
+      <w:r>
+        <w:rPr>
+          <w:rFonts w:ascii="돋움체" w:eastAsia="돋움체" w:hAnsi="돋움체"/>
+          <w:sz w:val="22"/>
+          <w:szCs w:val="22"/>
+        </w:rPr>
+        <w:t xml:space="preserve"> </w:t>
+      </w:r>
+      <w:r>
+        <w:rPr>
+          <w:rFonts w:ascii="돋움체" w:eastAsia="돋움체" w:hAnsi="돋움체" w:hint="eastAsia"/>
+          <w:sz w:val="22"/>
+          <w:szCs w:val="22"/>
+        </w:rPr>
+        <w:t xml:space="preserve">시계열 데이터들을 확보할 수 </w:t>
       </w:r>
       <w:proofErr w:type="spellStart"/>
       <w:r>
@@ -1485,7 +1595,7 @@
           <w:sz w:val="22"/>
           <w:szCs w:val="22"/>
         </w:rPr>
-        <w:t>클라우드에</w:t>
+        <w:t>있게되었다</w:t>
       </w:r>
       <w:proofErr w:type="spellEnd"/>
       <w:r>
@@ -1494,7 +1604,47 @@
           <w:sz w:val="22"/>
           <w:szCs w:val="22"/>
         </w:rPr>
-        <w:t xml:space="preserve"> 올라간 사진들을 비롯하여 사실상 모든 사람들이 </w:t>
+        <w:t xml:space="preserve">. </w:t>
+      </w:r>
+      <w:r>
+        <w:rPr>
+          <w:rFonts w:ascii="돋움체" w:eastAsia="돋움체" w:hAnsi="돋움체" w:hint="eastAsia"/>
+          <w:sz w:val="22"/>
+          <w:szCs w:val="22"/>
+        </w:rPr>
+        <w:t>현재 까지도 인간이 상상할 수 있는 대부부분의 방법으로 데이터를 수집하고 있다.</w:t>
+      </w:r>
+      <w:r>
+        <w:rPr>
+          <w:rFonts w:ascii="돋움체" w:eastAsia="돋움체" w:hAnsi="돋움체"/>
+          <w:sz w:val="22"/>
+          <w:szCs w:val="22"/>
+        </w:rPr>
+        <w:t xml:space="preserve"> </w:t>
+      </w:r>
+      <w:r>
+        <w:rPr>
+          <w:rFonts w:ascii="돋움체" w:eastAsia="돋움체" w:hAnsi="돋움체" w:hint="eastAsia"/>
+          <w:sz w:val="22"/>
+          <w:szCs w:val="22"/>
+        </w:rPr>
+        <w:t>골프채 내부에도 가속도 센서가 들어가며 로봇 수술기구에도 동작 센서들로 데이터를 수집하고 있다</w:t>
+      </w:r>
+      <w:r>
+        <w:rPr>
+          <w:rFonts w:ascii="돋움체" w:eastAsia="돋움체" w:hAnsi="돋움체"/>
+          <w:sz w:val="22"/>
+          <w:szCs w:val="22"/>
+        </w:rPr>
+        <w:t xml:space="preserve">. </w:t>
+      </w:r>
+      <w:r>
+        <w:rPr>
+          <w:rFonts w:ascii="돋움체" w:eastAsia="돋움체" w:hAnsi="돋움체" w:hint="eastAsia"/>
+          <w:sz w:val="22"/>
+          <w:szCs w:val="22"/>
+        </w:rPr>
+        <w:t xml:space="preserve">물론 아직 도입 안한 분야들이 있겠지만 이러한 </w:t>
       </w:r>
       <w:proofErr w:type="spellStart"/>
       <w:r>
@@ -1503,7 +1653,7 @@
           <w:sz w:val="22"/>
           <w:szCs w:val="22"/>
         </w:rPr>
-        <w:t>들고다니는</w:t>
+        <w:t>부분역시</w:t>
       </w:r>
       <w:proofErr w:type="spellEnd"/>
       <w:r>
@@ -1512,295 +1662,15 @@
           <w:sz w:val="22"/>
           <w:szCs w:val="22"/>
         </w:rPr>
-        <w:t xml:space="preserve"> 스마트폰의 </w:t>
-      </w:r>
-      <w:r>
-        <w:rPr>
-          <w:rFonts w:ascii="돋움체" w:eastAsia="돋움체" w:hAnsi="돋움체"/>
-          <w:sz w:val="22"/>
-          <w:szCs w:val="22"/>
-        </w:rPr>
-        <w:t>GPS</w:t>
-      </w:r>
-      <w:r>
-        <w:rPr>
-          <w:rFonts w:ascii="돋움체" w:eastAsia="돋움체" w:hAnsi="돋움체" w:hint="eastAsia"/>
-          <w:sz w:val="22"/>
-          <w:szCs w:val="22"/>
-        </w:rPr>
-        <w:t>와 카드 사용내역들의 데이터가 쏟아졌다.</w:t>
-      </w:r>
-      <w:r>
-        <w:rPr>
-          <w:rFonts w:ascii="돋움체" w:eastAsia="돋움체" w:hAnsi="돋움체"/>
-          <w:sz w:val="22"/>
-          <w:szCs w:val="22"/>
-        </w:rPr>
-        <w:t xml:space="preserve"> </w:t>
-      </w:r>
-      <w:r>
-        <w:rPr>
-          <w:rFonts w:ascii="돋움체" w:eastAsia="돋움체" w:hAnsi="돋움체" w:hint="eastAsia"/>
-          <w:sz w:val="22"/>
-          <w:szCs w:val="22"/>
-        </w:rPr>
-        <w:t xml:space="preserve">또한 </w:t>
-      </w:r>
-      <w:r>
-        <w:rPr>
-          <w:rFonts w:ascii="돋움체" w:eastAsia="돋움체" w:hAnsi="돋움체"/>
-          <w:sz w:val="22"/>
-          <w:szCs w:val="22"/>
-        </w:rPr>
-        <w:t>IoT</w:t>
-      </w:r>
-      <w:r>
-        <w:rPr>
-          <w:rFonts w:ascii="돋움체" w:eastAsia="돋움체" w:hAnsi="돋움체" w:hint="eastAsia"/>
-          <w:sz w:val="22"/>
-          <w:szCs w:val="22"/>
-        </w:rPr>
-        <w:t xml:space="preserve">의 발전으로 </w:t>
-      </w:r>
-      <w:proofErr w:type="spellStart"/>
-      <w:r>
-        <w:rPr>
-          <w:rFonts w:ascii="돋움체" w:eastAsia="돋움체" w:hAnsi="돋움체" w:hint="eastAsia"/>
-          <w:sz w:val="22"/>
-          <w:szCs w:val="22"/>
-        </w:rPr>
-        <w:t>챗봇등의</w:t>
-      </w:r>
-      <w:proofErr w:type="spellEnd"/>
-      <w:r>
-        <w:rPr>
-          <w:rFonts w:ascii="돋움체" w:eastAsia="돋움체" w:hAnsi="돋움체" w:hint="eastAsia"/>
-          <w:sz w:val="22"/>
-          <w:szCs w:val="22"/>
-        </w:rPr>
-        <w:t xml:space="preserve"> 대화 내역,</w:t>
-      </w:r>
-      <w:r>
-        <w:rPr>
-          <w:rFonts w:ascii="돋움체" w:eastAsia="돋움체" w:hAnsi="돋움체"/>
-          <w:sz w:val="22"/>
-          <w:szCs w:val="22"/>
-        </w:rPr>
-        <w:t xml:space="preserve"> </w:t>
-      </w:r>
-      <w:r>
-        <w:rPr>
-          <w:rFonts w:ascii="돋움체" w:eastAsia="돋움체" w:hAnsi="돋움체" w:hint="eastAsia"/>
-          <w:sz w:val="22"/>
-          <w:szCs w:val="22"/>
-        </w:rPr>
-        <w:t>자동차나 운동기구들의 움직임 역시 확보할 수 있게 되었다.</w:t>
-      </w:r>
-      <w:r>
-        <w:rPr>
-          <w:rFonts w:ascii="돋움체" w:eastAsia="돋움체" w:hAnsi="돋움체"/>
-          <w:sz w:val="22"/>
-          <w:szCs w:val="22"/>
-        </w:rPr>
-        <w:t xml:space="preserve"> </w:t>
-      </w:r>
-      <w:r>
-        <w:rPr>
-          <w:rFonts w:ascii="돋움체" w:eastAsia="돋움체" w:hAnsi="돋움체" w:hint="eastAsia"/>
-          <w:sz w:val="22"/>
-          <w:szCs w:val="22"/>
-        </w:rPr>
-        <w:t xml:space="preserve">과거에는 데이터를 </w:t>
-      </w:r>
-      <w:proofErr w:type="spellStart"/>
-      <w:r>
-        <w:rPr>
-          <w:rFonts w:ascii="돋움체" w:eastAsia="돋움체" w:hAnsi="돋움체" w:hint="eastAsia"/>
-          <w:sz w:val="22"/>
-          <w:szCs w:val="22"/>
-        </w:rPr>
-        <w:t>얻기위해서</w:t>
-      </w:r>
-      <w:proofErr w:type="spellEnd"/>
-      <w:r>
-        <w:rPr>
-          <w:rFonts w:ascii="돋움체" w:eastAsia="돋움체" w:hAnsi="돋움체" w:hint="eastAsia"/>
-          <w:sz w:val="22"/>
-          <w:szCs w:val="22"/>
-        </w:rPr>
-        <w:t xml:space="preserve"> 여론조사나 실험들을 통하여 통제된 정형화된 데이터만 얻을 수 </w:t>
-      </w:r>
-      <w:proofErr w:type="spellStart"/>
-      <w:r>
-        <w:rPr>
-          <w:rFonts w:ascii="돋움체" w:eastAsia="돋움체" w:hAnsi="돋움체" w:hint="eastAsia"/>
-          <w:sz w:val="22"/>
-          <w:szCs w:val="22"/>
-        </w:rPr>
-        <w:t>있었다면 현</w:t>
-      </w:r>
-      <w:proofErr w:type="spellEnd"/>
-      <w:r>
-        <w:rPr>
-          <w:rFonts w:ascii="돋움체" w:eastAsia="돋움체" w:hAnsi="돋움체" w:hint="eastAsia"/>
-          <w:sz w:val="22"/>
-          <w:szCs w:val="22"/>
-        </w:rPr>
-        <w:t>재는 이러한 비정형</w:t>
-      </w:r>
-      <w:r>
-        <w:rPr>
-          <w:rFonts w:ascii="돋움체" w:eastAsia="돋움체" w:hAnsi="돋움체"/>
-          <w:sz w:val="22"/>
-          <w:szCs w:val="22"/>
-        </w:rPr>
-        <w:t xml:space="preserve"> </w:t>
-      </w:r>
-      <w:proofErr w:type="spellStart"/>
-      <w:r>
-        <w:rPr>
-          <w:rFonts w:ascii="돋움체" w:eastAsia="돋움체" w:hAnsi="돋움체" w:hint="eastAsia"/>
-          <w:sz w:val="22"/>
-          <w:szCs w:val="22"/>
-        </w:rPr>
-        <w:t>시계열</w:t>
-      </w:r>
-      <w:proofErr w:type="spellEnd"/>
-      <w:r>
-        <w:rPr>
-          <w:rFonts w:ascii="돋움체" w:eastAsia="돋움체" w:hAnsi="돋움체" w:hint="eastAsia"/>
-          <w:sz w:val="22"/>
-          <w:szCs w:val="22"/>
-        </w:rPr>
-        <w:t xml:space="preserve"> 데이터들을 확보할 수 </w:t>
-      </w:r>
-      <w:proofErr w:type="spellStart"/>
-      <w:r>
-        <w:rPr>
-          <w:rFonts w:ascii="돋움체" w:eastAsia="돋움체" w:hAnsi="돋움체" w:hint="eastAsia"/>
-          <w:sz w:val="22"/>
-          <w:szCs w:val="22"/>
-        </w:rPr>
-        <w:t>있게되었다</w:t>
-      </w:r>
-      <w:proofErr w:type="spellEnd"/>
-      <w:r>
-        <w:rPr>
-          <w:rFonts w:ascii="돋움체" w:eastAsia="돋움체" w:hAnsi="돋움체" w:hint="eastAsia"/>
-          <w:sz w:val="22"/>
-          <w:szCs w:val="22"/>
-        </w:rPr>
-        <w:t xml:space="preserve">. </w:t>
-      </w:r>
-      <w:r>
-        <w:rPr>
-          <w:rFonts w:ascii="돋움체" w:eastAsia="돋움체" w:hAnsi="돋움체" w:hint="eastAsia"/>
-          <w:sz w:val="22"/>
-          <w:szCs w:val="22"/>
-        </w:rPr>
-        <w:t xml:space="preserve">현재 까지도 인간이 상상할 수 있는 </w:t>
-      </w:r>
-      <w:proofErr w:type="spellStart"/>
-      <w:r>
-        <w:rPr>
-          <w:rFonts w:ascii="돋움체" w:eastAsia="돋움체" w:hAnsi="돋움체" w:hint="eastAsia"/>
-          <w:sz w:val="22"/>
-          <w:szCs w:val="22"/>
-        </w:rPr>
-        <w:t>대부부분의</w:t>
-      </w:r>
-      <w:proofErr w:type="spellEnd"/>
-      <w:r>
-        <w:rPr>
-          <w:rFonts w:ascii="돋움체" w:eastAsia="돋움체" w:hAnsi="돋움체" w:hint="eastAsia"/>
-          <w:sz w:val="22"/>
-          <w:szCs w:val="22"/>
-        </w:rPr>
-        <w:t xml:space="preserve"> 방법으로 데이터를 수집하고 있다.</w:t>
-      </w:r>
-      <w:r>
-        <w:rPr>
-          <w:rFonts w:ascii="돋움체" w:eastAsia="돋움체" w:hAnsi="돋움체"/>
-          <w:sz w:val="22"/>
-          <w:szCs w:val="22"/>
-        </w:rPr>
-        <w:t xml:space="preserve"> </w:t>
-      </w:r>
-      <w:r>
-        <w:rPr>
-          <w:rFonts w:ascii="돋움체" w:eastAsia="돋움체" w:hAnsi="돋움체" w:hint="eastAsia"/>
-          <w:sz w:val="22"/>
-          <w:szCs w:val="22"/>
-        </w:rPr>
-        <w:t>골프채 내부에도 가속도 센서가 들어가며 로봇 수술기구에도 동작 센서들로 데이터를 수집하고 있다</w:t>
-      </w:r>
-      <w:r>
-        <w:rPr>
-          <w:rFonts w:ascii="돋움체" w:eastAsia="돋움체" w:hAnsi="돋움체"/>
-          <w:sz w:val="22"/>
-          <w:szCs w:val="22"/>
-        </w:rPr>
-        <w:t xml:space="preserve">. </w:t>
-      </w:r>
-      <w:r>
-        <w:rPr>
-          <w:rFonts w:ascii="돋움체" w:eastAsia="돋움체" w:hAnsi="돋움체" w:hint="eastAsia"/>
-          <w:sz w:val="22"/>
-          <w:szCs w:val="22"/>
-        </w:rPr>
-        <w:t xml:space="preserve">물론 아직 도입 안한 분야들이 있겠지만 이러한 </w:t>
-      </w:r>
-      <w:proofErr w:type="spellStart"/>
-      <w:r>
-        <w:rPr>
-          <w:rFonts w:ascii="돋움체" w:eastAsia="돋움체" w:hAnsi="돋움체" w:hint="eastAsia"/>
-          <w:sz w:val="22"/>
-          <w:szCs w:val="22"/>
-        </w:rPr>
-        <w:t>부분역시</w:t>
-      </w:r>
-      <w:proofErr w:type="spellEnd"/>
-      <w:r>
-        <w:rPr>
-          <w:rFonts w:ascii="돋움체" w:eastAsia="돋움체" w:hAnsi="돋움체" w:hint="eastAsia"/>
-          <w:sz w:val="22"/>
-          <w:szCs w:val="22"/>
-        </w:rPr>
-        <w:t xml:space="preserve"> 빠른 </w:t>
-      </w:r>
-      <w:proofErr w:type="spellStart"/>
-      <w:r>
-        <w:rPr>
-          <w:rFonts w:ascii="돋움체" w:eastAsia="돋움체" w:hAnsi="돋움체" w:hint="eastAsia"/>
-          <w:sz w:val="22"/>
-          <w:szCs w:val="22"/>
-        </w:rPr>
-        <w:t>시간내에</w:t>
-      </w:r>
-      <w:proofErr w:type="spellEnd"/>
-      <w:r>
-        <w:rPr>
-          <w:rFonts w:ascii="돋움체" w:eastAsia="돋움체" w:hAnsi="돋움체" w:hint="eastAsia"/>
-          <w:sz w:val="22"/>
-          <w:szCs w:val="22"/>
-        </w:rPr>
-        <w:t xml:space="preserve"> 매워질 것은 자명하다.</w:t>
-      </w:r>
-      <w:r>
-        <w:rPr>
-          <w:rFonts w:ascii="돋움체" w:eastAsia="돋움체" w:hAnsi="돋움체"/>
-          <w:sz w:val="22"/>
-          <w:szCs w:val="22"/>
-        </w:rPr>
-        <w:t xml:space="preserve"> </w:t>
-      </w:r>
-      <w:r>
-        <w:rPr>
-          <w:rFonts w:ascii="돋움체" w:eastAsia="돋움체" w:hAnsi="돋움체"/>
-          <w:sz w:val="22"/>
-          <w:szCs w:val="22"/>
-        </w:rPr>
-        <w:t xml:space="preserve"> </w:t>
+        <w:t xml:space="preserve"> 빠른 시간내에 매워질 것은 자명하다.</w:t>
+      </w:r>
+      <w:r>
+        <w:rPr>
+          <w:rFonts w:ascii="돋움체" w:eastAsia="돋움체" w:hAnsi="돋움체"/>
+          <w:sz w:val="22"/>
+          <w:szCs w:val="22"/>
+        </w:rPr>
+        <w:t xml:space="preserve">  </w:t>
       </w:r>
       <w:r>
         <w:rPr>
@@ -1910,7 +1780,71 @@
           <w:sz w:val="22"/>
           <w:szCs w:val="22"/>
         </w:rPr>
-        <w:t xml:space="preserve"> </w:t>
+        <w:t xml:space="preserve"> 실세계에서 테스트 해볼 수 없는 일들이 아주 많다는 것이다.</w:t>
+      </w:r>
+      <w:r>
+        <w:rPr>
+          <w:rFonts w:ascii="돋움체" w:eastAsia="돋움체" w:hAnsi="돋움체"/>
+          <w:sz w:val="22"/>
+          <w:szCs w:val="22"/>
+        </w:rPr>
+        <w:t xml:space="preserve"> </w:t>
+      </w:r>
+      <w:r>
+        <w:rPr>
+          <w:rFonts w:ascii="돋움체" w:eastAsia="돋움체" w:hAnsi="돋움체" w:hint="eastAsia"/>
+          <w:sz w:val="22"/>
+          <w:szCs w:val="22"/>
+        </w:rPr>
+        <w:t>가령 현재 상태에서 금리를 올리게 나은지,</w:t>
+      </w:r>
+      <w:r>
+        <w:rPr>
+          <w:rFonts w:ascii="돋움체" w:eastAsia="돋움체" w:hAnsi="돋움체"/>
+          <w:sz w:val="22"/>
+          <w:szCs w:val="22"/>
+        </w:rPr>
+        <w:t xml:space="preserve"> </w:t>
+      </w:r>
+      <w:r>
+        <w:rPr>
+          <w:rFonts w:ascii="돋움체" w:eastAsia="돋움체" w:hAnsi="돋움체" w:hint="eastAsia"/>
+          <w:sz w:val="22"/>
+          <w:szCs w:val="22"/>
+        </w:rPr>
+        <w:t>아니면 금리를 내리는게 나은지는 실제로 해보기 전까지 알 수 없다는 것이다.</w:t>
+      </w:r>
+      <w:r>
+        <w:rPr>
+          <w:rFonts w:ascii="돋움체" w:eastAsia="돋움체" w:hAnsi="돋움체"/>
+          <w:sz w:val="22"/>
+          <w:szCs w:val="22"/>
+        </w:rPr>
+        <w:t xml:space="preserve"> </w:t>
+      </w:r>
+      <w:r>
+        <w:rPr>
+          <w:rFonts w:ascii="돋움체" w:eastAsia="돋움체" w:hAnsi="돋움체" w:hint="eastAsia"/>
+          <w:sz w:val="22"/>
+          <w:szCs w:val="22"/>
+        </w:rPr>
+        <w:t>그래서 인류는 항상 한가지 선택을 해왔다.</w:t>
+      </w:r>
+      <w:r>
+        <w:rPr>
+          <w:rFonts w:ascii="돋움체" w:eastAsia="돋움체" w:hAnsi="돋움체"/>
+          <w:sz w:val="22"/>
+          <w:szCs w:val="22"/>
+        </w:rPr>
+        <w:t xml:space="preserve"> </w:t>
+      </w:r>
+      <w:r>
+        <w:rPr>
+          <w:rFonts w:ascii="돋움체" w:eastAsia="돋움체" w:hAnsi="돋움체" w:hint="eastAsia"/>
+          <w:sz w:val="22"/>
+          <w:szCs w:val="22"/>
+        </w:rPr>
+        <w:t xml:space="preserve">물론 두가지 중요한 선택을 </w:t>
       </w:r>
       <w:proofErr w:type="spellStart"/>
       <w:r>
@@ -1919,7 +1853,7 @@
           <w:sz w:val="22"/>
           <w:szCs w:val="22"/>
         </w:rPr>
-        <w:t>실세계에서</w:t>
+        <w:t>해야하는</w:t>
       </w:r>
       <w:proofErr w:type="spellEnd"/>
       <w:r>
@@ -1928,71 +1862,7 @@
           <w:sz w:val="22"/>
           <w:szCs w:val="22"/>
         </w:rPr>
-        <w:t xml:space="preserve"> 테스트 해볼 수 없는 일들이 아주 많다는 것이다.</w:t>
-      </w:r>
-      <w:r>
-        <w:rPr>
-          <w:rFonts w:ascii="돋움체" w:eastAsia="돋움체" w:hAnsi="돋움체"/>
-          <w:sz w:val="22"/>
-          <w:szCs w:val="22"/>
-        </w:rPr>
-        <w:t xml:space="preserve"> </w:t>
-      </w:r>
-      <w:r>
-        <w:rPr>
-          <w:rFonts w:ascii="돋움체" w:eastAsia="돋움체" w:hAnsi="돋움체" w:hint="eastAsia"/>
-          <w:sz w:val="22"/>
-          <w:szCs w:val="22"/>
-        </w:rPr>
-        <w:t>가령 현재 상태에서 금리를 올리게 나은지,</w:t>
-      </w:r>
-      <w:r>
-        <w:rPr>
-          <w:rFonts w:ascii="돋움체" w:eastAsia="돋움체" w:hAnsi="돋움체"/>
-          <w:sz w:val="22"/>
-          <w:szCs w:val="22"/>
-        </w:rPr>
-        <w:t xml:space="preserve"> </w:t>
-      </w:r>
-      <w:r>
-        <w:rPr>
-          <w:rFonts w:ascii="돋움체" w:eastAsia="돋움체" w:hAnsi="돋움체" w:hint="eastAsia"/>
-          <w:sz w:val="22"/>
-          <w:szCs w:val="22"/>
-        </w:rPr>
-        <w:t>아니면 금리를 내리는게 나은지는 실제로 해보기 전까지 알 수 없다는 것이다.</w:t>
-      </w:r>
-      <w:r>
-        <w:rPr>
-          <w:rFonts w:ascii="돋움체" w:eastAsia="돋움체" w:hAnsi="돋움체"/>
-          <w:sz w:val="22"/>
-          <w:szCs w:val="22"/>
-        </w:rPr>
-        <w:t xml:space="preserve"> </w:t>
-      </w:r>
-      <w:r>
-        <w:rPr>
-          <w:rFonts w:ascii="돋움체" w:eastAsia="돋움체" w:hAnsi="돋움체" w:hint="eastAsia"/>
-          <w:sz w:val="22"/>
-          <w:szCs w:val="22"/>
-        </w:rPr>
-        <w:t>그래서 인류는 항상 한가지 선택을 해왔다.</w:t>
-      </w:r>
-      <w:r>
-        <w:rPr>
-          <w:rFonts w:ascii="돋움체" w:eastAsia="돋움체" w:hAnsi="돋움체"/>
-          <w:sz w:val="22"/>
-          <w:szCs w:val="22"/>
-        </w:rPr>
-        <w:t xml:space="preserve"> </w:t>
-      </w:r>
-      <w:r>
-        <w:rPr>
-          <w:rFonts w:ascii="돋움체" w:eastAsia="돋움체" w:hAnsi="돋움체" w:hint="eastAsia"/>
-          <w:sz w:val="22"/>
-          <w:szCs w:val="22"/>
-        </w:rPr>
-        <w:t xml:space="preserve">물론 두가지 중요한 선택을 해야하는 </w:t>
+        <w:t xml:space="preserve"> </w:t>
       </w:r>
       <w:proofErr w:type="spellStart"/>
       <w:r>
@@ -2010,7 +1880,39 @@
           <w:sz w:val="22"/>
           <w:szCs w:val="22"/>
         </w:rPr>
-        <w:t xml:space="preserve"> 긴 </w:t>
+        <w:t xml:space="preserve"> 긴 역사동안 두 사례가 다 존재하는 경우가 많지만 각 상황에 적용되는 요소(</w:t>
+      </w:r>
+      <w:r>
+        <w:rPr>
+          <w:rFonts w:ascii="돋움체" w:eastAsia="돋움체" w:hAnsi="돋움체"/>
+          <w:sz w:val="22"/>
+          <w:szCs w:val="22"/>
+        </w:rPr>
+        <w:t>Factor)</w:t>
+      </w:r>
+      <w:r>
+        <w:rPr>
+          <w:rFonts w:ascii="돋움체" w:eastAsia="돋움체" w:hAnsi="돋움체" w:hint="eastAsia"/>
+          <w:sz w:val="22"/>
+          <w:szCs w:val="22"/>
+        </w:rPr>
+        <w:t>가 다르기에 일반화시키기가 쉽지 않다.</w:t>
+      </w:r>
+      <w:r>
+        <w:rPr>
+          <w:rFonts w:ascii="돋움체" w:eastAsia="돋움체" w:hAnsi="돋움체"/>
+          <w:sz w:val="22"/>
+          <w:szCs w:val="22"/>
+        </w:rPr>
+        <w:t xml:space="preserve"> </w:t>
+      </w:r>
+      <w:r>
+        <w:rPr>
+          <w:rFonts w:ascii="돋움체" w:eastAsia="돋움체" w:hAnsi="돋움체" w:hint="eastAsia"/>
+          <w:sz w:val="22"/>
+          <w:szCs w:val="22"/>
+        </w:rPr>
+        <w:t xml:space="preserve">또한 역사를 관찰할 경우 과거의 생활상을 </w:t>
       </w:r>
       <w:proofErr w:type="spellStart"/>
       <w:r>
@@ -2019,7 +1921,7 @@
           <w:sz w:val="22"/>
           <w:szCs w:val="22"/>
         </w:rPr>
-        <w:t>역사동안</w:t>
+        <w:t>파악하는게</w:t>
       </w:r>
       <w:proofErr w:type="spellEnd"/>
       <w:r>
@@ -2028,39 +1930,7 @@
           <w:sz w:val="22"/>
           <w:szCs w:val="22"/>
         </w:rPr>
-        <w:t xml:space="preserve"> 두 사례가 다 존재하는 경우가 많지만 각 상황에 적용되는 요소(</w:t>
-      </w:r>
-      <w:r>
-        <w:rPr>
-          <w:rFonts w:ascii="돋움체" w:eastAsia="돋움체" w:hAnsi="돋움체"/>
-          <w:sz w:val="22"/>
-          <w:szCs w:val="22"/>
-        </w:rPr>
-        <w:t>Factor)</w:t>
-      </w:r>
-      <w:r>
-        <w:rPr>
-          <w:rFonts w:ascii="돋움체" w:eastAsia="돋움체" w:hAnsi="돋움체" w:hint="eastAsia"/>
-          <w:sz w:val="22"/>
-          <w:szCs w:val="22"/>
-        </w:rPr>
-        <w:t>가 다르기에 일반화시키기가 쉽지 않다.</w:t>
-      </w:r>
-      <w:r>
-        <w:rPr>
-          <w:rFonts w:ascii="돋움체" w:eastAsia="돋움체" w:hAnsi="돋움체"/>
-          <w:sz w:val="22"/>
-          <w:szCs w:val="22"/>
-        </w:rPr>
-        <w:t xml:space="preserve"> </w:t>
-      </w:r>
-      <w:r>
-        <w:rPr>
-          <w:rFonts w:ascii="돋움체" w:eastAsia="돋움체" w:hAnsi="돋움체" w:hint="eastAsia"/>
-          <w:sz w:val="22"/>
-          <w:szCs w:val="22"/>
-        </w:rPr>
-        <w:t xml:space="preserve">또한 역사를 관찰할 경우 과거의 생활상을 파악하는게 여간 </w:t>
+        <w:t xml:space="preserve"> 여간 </w:t>
       </w:r>
       <w:proofErr w:type="spellStart"/>
       <w:r>
@@ -2189,61 +2059,7 @@
           <w:sz w:val="22"/>
           <w:szCs w:val="22"/>
         </w:rPr>
-        <w:t xml:space="preserve">실제 </w:t>
-      </w:r>
-      <w:proofErr w:type="spellStart"/>
-      <w:r>
-        <w:rPr>
-          <w:rFonts w:ascii="돋움체" w:eastAsia="돋움체" w:hAnsi="돋움체" w:hint="eastAsia"/>
-          <w:sz w:val="22"/>
-          <w:szCs w:val="22"/>
-        </w:rPr>
-        <w:t>메타버스의</w:t>
-      </w:r>
-      <w:proofErr w:type="spellEnd"/>
-      <w:r>
-        <w:rPr>
-          <w:rFonts w:ascii="돋움체" w:eastAsia="돋움체" w:hAnsi="돋움체" w:hint="eastAsia"/>
-          <w:sz w:val="22"/>
-          <w:szCs w:val="22"/>
-        </w:rPr>
-        <w:t xml:space="preserve"> 가장 중요한 </w:t>
-      </w:r>
-      <w:proofErr w:type="spellStart"/>
-      <w:r>
-        <w:rPr>
-          <w:rFonts w:ascii="돋움체" w:eastAsia="돋움체" w:hAnsi="돋움체" w:hint="eastAsia"/>
-          <w:sz w:val="22"/>
-          <w:szCs w:val="22"/>
-        </w:rPr>
-        <w:t>화두중의</w:t>
-      </w:r>
-      <w:proofErr w:type="spellEnd"/>
-      <w:r>
-        <w:rPr>
-          <w:rFonts w:ascii="돋움체" w:eastAsia="돋움체" w:hAnsi="돋움체" w:hint="eastAsia"/>
-          <w:sz w:val="22"/>
-          <w:szCs w:val="22"/>
-        </w:rPr>
-        <w:t xml:space="preserve"> 하나가 </w:t>
-      </w:r>
-      <w:proofErr w:type="spellStart"/>
-      <w:r>
-        <w:rPr>
-          <w:rFonts w:ascii="돋움체" w:eastAsia="돋움체" w:hAnsi="돋움체" w:hint="eastAsia"/>
-          <w:sz w:val="22"/>
-          <w:szCs w:val="22"/>
-        </w:rPr>
-        <w:t>베타버스</w:t>
-      </w:r>
-      <w:proofErr w:type="spellEnd"/>
-      <w:r>
-        <w:rPr>
-          <w:rFonts w:ascii="돋움체" w:eastAsia="돋움체" w:hAnsi="돋움체" w:hint="eastAsia"/>
-          <w:sz w:val="22"/>
-          <w:szCs w:val="22"/>
-        </w:rPr>
-        <w:t xml:space="preserve"> 데이터 수집으로 이를 </w:t>
+        <w:t xml:space="preserve">실제 메타버스의 가장 중요한 화두중의 하나가 베타버스 데이터 수집으로 이를 </w:t>
       </w:r>
       <w:proofErr w:type="spellStart"/>
       <w:r>
@@ -2288,7 +2104,7 @@
         <w:spacing w:line="360" w:lineRule="auto"/>
         <w:ind w:firstLineChars="100" w:firstLine="220"/>
         <w:rPr>
-          <w:rFonts w:ascii="돋움체" w:eastAsia="돋움체" w:hAnsi="돋움체" w:hint="eastAsia"/>
+          <w:rFonts w:ascii="돋움체" w:eastAsia="돋움체" w:hAnsi="돋움체"/>
           <w:sz w:val="22"/>
           <w:szCs w:val="22"/>
         </w:rPr>
@@ -2355,7 +2171,7 @@
         <w:pStyle w:val="a3"/>
         <w:spacing w:line="360" w:lineRule="auto"/>
         <w:rPr>
-          <w:rFonts w:ascii="돋움체" w:eastAsia="돋움체" w:hAnsi="돋움체" w:hint="eastAsia"/>
+          <w:rFonts w:ascii="돋움체" w:eastAsia="돋움체" w:hAnsi="돋움체"/>
           <w:sz w:val="22"/>
           <w:szCs w:val="22"/>
         </w:rPr>
@@ -2495,6 +2311,7 @@
     <w:lsdException w:name="HTML Sample" w:semiHidden="1" w:unhideWhenUsed="1"/>
     <w:lsdException w:name="HTML Typewriter" w:semiHidden="1" w:unhideWhenUsed="1"/>
     <w:lsdException w:name="HTML Variable" w:semiHidden="1" w:unhideWhenUsed="1"/>
+    <w:lsdException w:name="Normal Table" w:semiHidden="1" w:unhideWhenUsed="1"/>
     <w:lsdException w:name="annotation subject" w:semiHidden="1" w:unhideWhenUsed="1"/>
     <w:lsdException w:name="No List" w:semiHidden="1" w:unhideWhenUsed="1"/>
     <w:lsdException w:name="Outline List 1" w:semiHidden="1" w:unhideWhenUsed="1"/>
@@ -2537,8 +2354,11 @@
     <w:lsdException w:name="Table Contemporary" w:semiHidden="1" w:unhideWhenUsed="1"/>
     <w:lsdException w:name="Table Elegant" w:semiHidden="1" w:unhideWhenUsed="1"/>
     <w:lsdException w:name="Table Professional" w:semiHidden="1" w:unhideWhenUsed="1"/>
+    <w:lsdException w:name="Table Subtle 1" w:semiHidden="1" w:unhideWhenUsed="1"/>
     <w:lsdException w:name="Table Subtle 2" w:semiHidden="1" w:unhideWhenUsed="1"/>
     <w:lsdException w:name="Table Web 1" w:semiHidden="1" w:unhideWhenUsed="1"/>
+    <w:lsdException w:name="Table Web 2" w:semiHidden="1" w:unhideWhenUsed="1"/>
+    <w:lsdException w:name="Table Web 3" w:semiHidden="1" w:unhideWhenUsed="1"/>
     <w:lsdException w:name="Balloon Text" w:semiHidden="1" w:unhideWhenUsed="1"/>
     <w:lsdException w:name="Table Grid" w:uiPriority="59"/>
     <w:lsdException w:name="Table Theme" w:semiHidden="1" w:unhideWhenUsed="1"/>
@@ -2813,7 +2633,7 @@
       <w:spacing w:after="0" w:line="384" w:lineRule="auto"/>
     </w:pPr>
     <w:rPr>
-      <w:rFonts w:ascii="바탕" w:eastAsia="바탕" w:hAnsi="바탕" w:cs="Gulim"/>
+      <w:rFonts w:ascii="바탕" w:eastAsia="바탕" w:hAnsi="바탕" w:cs="굴림"/>
       <w:color w:val="000000"/>
       <w:kern w:val="0"/>
       <w:szCs w:val="20"/>
@@ -2832,7 +2652,7 @@
       <w:jc w:val="left"/>
     </w:pPr>
     <w:rPr>
-      <w:rFonts w:ascii="Gulim" w:eastAsia="Gulim" w:hAnsi="Gulim" w:cs="Gulim"/>
+      <w:rFonts w:ascii="굴림" w:eastAsia="굴림" w:hAnsi="굴림" w:cs="굴림"/>
       <w:kern w:val="0"/>
       <w:sz w:val="24"/>
       <w:szCs w:val="24"/>

</xml_diff>

<commit_message>
feat:finish assignment of attendance
</commit_message>
<xml_diff>
--- a/attendance/출석수업과제물(평가결과물)표지(워드).docx
+++ b/attendance/출석수업과제물(평가결과물)표지(워드).docx
@@ -393,6 +393,7 @@
         </w:rPr>
         <w:t xml:space="preserve"> </w:t>
       </w:r>
+      <w:proofErr w:type="spellStart"/>
       <w:r>
         <w:rPr>
           <w:rFonts w:ascii="HCI Poppy" w:eastAsia="휴먼명조" w:hAnsi="HCI Poppy"/>
@@ -403,6 +404,7 @@
         </w:rPr>
         <w:t>락</w:t>
       </w:r>
+      <w:proofErr w:type="spellEnd"/>
       <w:r>
         <w:rPr>
           <w:rFonts w:ascii="HCI Poppy" w:eastAsia="휴먼명조" w:hAnsi="HCI Poppy"/>
@@ -683,6 +685,7 @@
         </w:rPr>
         <w:t xml:space="preserve">항상 </w:t>
       </w:r>
+      <w:proofErr w:type="spellStart"/>
       <w:r>
         <w:rPr>
           <w:rFonts w:ascii="돋움체" w:eastAsia="돋움체" w:hAnsi="돋움체" w:hint="eastAsia"/>
@@ -699,6 +702,7 @@
         </w:rPr>
         <w:t>은</w:t>
       </w:r>
+      <w:proofErr w:type="spellEnd"/>
       <w:r>
         <w:rPr>
           <w:rFonts w:ascii="돋움체" w:eastAsia="돋움체" w:hAnsi="돋움체" w:hint="eastAsia"/>
@@ -831,6 +835,7 @@
         </w:rPr>
         <w:t xml:space="preserve"> </w:t>
       </w:r>
+      <w:proofErr w:type="spellStart"/>
       <w:r>
         <w:rPr>
           <w:rFonts w:ascii="돋움체" w:eastAsia="돋움체" w:hAnsi="돋움체" w:hint="eastAsia"/>
@@ -839,21 +844,40 @@
         </w:rPr>
         <w:t>머신러닝의</w:t>
       </w:r>
-      <w:r>
-        <w:rPr>
-          <w:rFonts w:ascii="돋움체" w:eastAsia="돋움체" w:hAnsi="돋움체"/>
-          <w:sz w:val="22"/>
-          <w:szCs w:val="22"/>
-        </w:rPr>
-        <w:t xml:space="preserve"> </w:t>
-      </w:r>
-      <w:r>
-        <w:rPr>
-          <w:rFonts w:ascii="돋움체" w:eastAsia="돋움체" w:hAnsi="돋움체" w:hint="eastAsia"/>
-          <w:sz w:val="22"/>
-          <w:szCs w:val="22"/>
-        </w:rPr>
-        <w:t xml:space="preserve">모태가 되는 퍼셉트론의 경우 </w:t>
+      <w:proofErr w:type="spellEnd"/>
+      <w:r>
+        <w:rPr>
+          <w:rFonts w:ascii="돋움체" w:eastAsia="돋움체" w:hAnsi="돋움체"/>
+          <w:sz w:val="22"/>
+          <w:szCs w:val="22"/>
+        </w:rPr>
+        <w:t xml:space="preserve"> </w:t>
+      </w:r>
+      <w:r>
+        <w:rPr>
+          <w:rFonts w:ascii="돋움체" w:eastAsia="돋움체" w:hAnsi="돋움체" w:hint="eastAsia"/>
+          <w:sz w:val="22"/>
+          <w:szCs w:val="22"/>
+        </w:rPr>
+        <w:t xml:space="preserve">모태가 되는 </w:t>
+      </w:r>
+      <w:proofErr w:type="spellStart"/>
+      <w:r>
+        <w:rPr>
+          <w:rFonts w:ascii="돋움체" w:eastAsia="돋움체" w:hAnsi="돋움체" w:hint="eastAsia"/>
+          <w:sz w:val="22"/>
+          <w:szCs w:val="22"/>
+        </w:rPr>
+        <w:t>퍼셉트론의</w:t>
+      </w:r>
+      <w:proofErr w:type="spellEnd"/>
+      <w:r>
+        <w:rPr>
+          <w:rFonts w:ascii="돋움체" w:eastAsia="돋움체" w:hAnsi="돋움체" w:hint="eastAsia"/>
+          <w:sz w:val="22"/>
+          <w:szCs w:val="22"/>
+        </w:rPr>
+        <w:t xml:space="preserve"> 경우 </w:t>
       </w:r>
       <w:r>
         <w:rPr>
@@ -869,7 +893,25 @@
           <w:sz w:val="22"/>
           <w:szCs w:val="22"/>
         </w:rPr>
-        <w:t>년 코넬 항공 연구소에서 개발되었으니 오히려 역사로만 따지면</w:t>
+        <w:t xml:space="preserve">년 </w:t>
+      </w:r>
+      <w:proofErr w:type="spellStart"/>
+      <w:r>
+        <w:rPr>
+          <w:rFonts w:ascii="돋움체" w:eastAsia="돋움체" w:hAnsi="돋움체" w:hint="eastAsia"/>
+          <w:sz w:val="22"/>
+          <w:szCs w:val="22"/>
+        </w:rPr>
+        <w:t>코넬</w:t>
+      </w:r>
+      <w:proofErr w:type="spellEnd"/>
+      <w:r>
+        <w:rPr>
+          <w:rFonts w:ascii="돋움체" w:eastAsia="돋움체" w:hAnsi="돋움체" w:hint="eastAsia"/>
+          <w:sz w:val="22"/>
+          <w:szCs w:val="22"/>
+        </w:rPr>
+        <w:t xml:space="preserve"> 항공 연구소에서 개발되었으니 오히려 역사로만 따지면</w:t>
       </w:r>
       <w:r>
         <w:rPr>
@@ -921,7 +963,25 @@
           <w:sz w:val="22"/>
           <w:szCs w:val="22"/>
         </w:rPr>
-        <w:t>문제는 데이터의 수집과 가공이였다.</w:t>
+        <w:t xml:space="preserve">문제는 데이터의 수집과 </w:t>
+      </w:r>
+      <w:proofErr w:type="spellStart"/>
+      <w:r>
+        <w:rPr>
+          <w:rFonts w:ascii="돋움체" w:eastAsia="돋움체" w:hAnsi="돋움체" w:hint="eastAsia"/>
+          <w:sz w:val="22"/>
+          <w:szCs w:val="22"/>
+        </w:rPr>
+        <w:t>가공이였다</w:t>
+      </w:r>
+      <w:proofErr w:type="spellEnd"/>
+      <w:r>
+        <w:rPr>
+          <w:rFonts w:ascii="돋움체" w:eastAsia="돋움체" w:hAnsi="돋움체" w:hint="eastAsia"/>
+          <w:sz w:val="22"/>
+          <w:szCs w:val="22"/>
+        </w:rPr>
+        <w:t>.</w:t>
       </w:r>
       <w:r>
         <w:rPr>
@@ -1066,8 +1126,18 @@
           <w:sz w:val="22"/>
           <w:szCs w:val="22"/>
         </w:rPr>
-        <w:t>정형화 시켜야하는데</w:t>
-      </w:r>
+        <w:t xml:space="preserve">정형화 </w:t>
+      </w:r>
+      <w:proofErr w:type="spellStart"/>
+      <w:r>
+        <w:rPr>
+          <w:rFonts w:ascii="돋움체" w:eastAsia="돋움체" w:hAnsi="돋움체" w:hint="eastAsia"/>
+          <w:sz w:val="22"/>
+          <w:szCs w:val="22"/>
+        </w:rPr>
+        <w:t>시켜야하는데</w:t>
+      </w:r>
+      <w:proofErr w:type="spellEnd"/>
       <w:proofErr w:type="gramEnd"/>
       <w:r>
         <w:rPr>
@@ -1101,6 +1171,7 @@
         </w:rPr>
         <w:t xml:space="preserve">또한 설령 기존의 방법들로 해결하려고 해도 많은 시간들이 걸리는 </w:t>
       </w:r>
+      <w:proofErr w:type="spellStart"/>
       <w:r>
         <w:rPr>
           <w:rFonts w:ascii="돋움체" w:eastAsia="돋움체" w:hAnsi="돋움체" w:hint="eastAsia"/>
@@ -1108,7 +1179,16 @@
           <w:szCs w:val="22"/>
         </w:rPr>
         <w:lastRenderedPageBreak/>
-        <w:t>작업이였고 세상이 빠르게 변하는 현대에서 사용자의 니즈에 즉각적으로 반응하기에는 부족한 점이 많았다.</w:t>
+        <w:t>작업이였고</w:t>
+      </w:r>
+      <w:proofErr w:type="spellEnd"/>
+      <w:r>
+        <w:rPr>
+          <w:rFonts w:ascii="돋움체" w:eastAsia="돋움체" w:hAnsi="돋움체" w:hint="eastAsia"/>
+          <w:sz w:val="22"/>
+          <w:szCs w:val="22"/>
+        </w:rPr>
+        <w:t xml:space="preserve"> 세상이 빠르게 변하는 현대에서 사용자의 니즈에 즉각적으로 반응하기에는 부족한 점이 많았다.</w:t>
       </w:r>
       <w:r>
         <w:rPr>
@@ -1168,23 +1248,59 @@
           <w:sz w:val="22"/>
           <w:szCs w:val="22"/>
         </w:rPr>
-        <w:t>년에 하둡이 등장하면서 빅데이터들을 어떻게 분산</w:t>
-      </w:r>
-      <w:r>
-        <w:rPr>
-          <w:rFonts w:ascii="돋움체" w:eastAsia="돋움체" w:hAnsi="돋움체"/>
-          <w:sz w:val="22"/>
-          <w:szCs w:val="22"/>
-        </w:rPr>
-        <w:t xml:space="preserve"> </w:t>
-      </w:r>
-      <w:r>
-        <w:rPr>
-          <w:rFonts w:ascii="돋움체" w:eastAsia="돋움체" w:hAnsi="돋움체" w:hint="eastAsia"/>
-          <w:sz w:val="22"/>
-          <w:szCs w:val="22"/>
-        </w:rPr>
-        <w:t>스토리지에 저장하여 사용할 수 있을지에 대한 방법이 제시 되었고 여러 하둡 에코시스템과 스파크의 등장으로 가공기술들은 비약적인 발전을 이룩하게 된다.</w:t>
+        <w:t xml:space="preserve">년에 </w:t>
+      </w:r>
+      <w:proofErr w:type="spellStart"/>
+      <w:r>
+        <w:rPr>
+          <w:rFonts w:ascii="돋움체" w:eastAsia="돋움체" w:hAnsi="돋움체" w:hint="eastAsia"/>
+          <w:sz w:val="22"/>
+          <w:szCs w:val="22"/>
+        </w:rPr>
+        <w:t>하둡이</w:t>
+      </w:r>
+      <w:proofErr w:type="spellEnd"/>
+      <w:r>
+        <w:rPr>
+          <w:rFonts w:ascii="돋움체" w:eastAsia="돋움체" w:hAnsi="돋움체" w:hint="eastAsia"/>
+          <w:sz w:val="22"/>
+          <w:szCs w:val="22"/>
+        </w:rPr>
+        <w:t xml:space="preserve"> 등장하면서 빅데이터들을 어떻게 분산</w:t>
+      </w:r>
+      <w:r>
+        <w:rPr>
+          <w:rFonts w:ascii="돋움체" w:eastAsia="돋움체" w:hAnsi="돋움체"/>
+          <w:sz w:val="22"/>
+          <w:szCs w:val="22"/>
+        </w:rPr>
+        <w:t xml:space="preserve"> </w:t>
+      </w:r>
+      <w:r>
+        <w:rPr>
+          <w:rFonts w:ascii="돋움체" w:eastAsia="돋움체" w:hAnsi="돋움체" w:hint="eastAsia"/>
+          <w:sz w:val="22"/>
+          <w:szCs w:val="22"/>
+        </w:rPr>
+        <w:t xml:space="preserve">스토리지에 저장하여 사용할 수 있을지에 대한 방법이 제시 되었고 여러 </w:t>
+      </w:r>
+      <w:proofErr w:type="spellStart"/>
+      <w:r>
+        <w:rPr>
+          <w:rFonts w:ascii="돋움체" w:eastAsia="돋움체" w:hAnsi="돋움체" w:hint="eastAsia"/>
+          <w:sz w:val="22"/>
+          <w:szCs w:val="22"/>
+        </w:rPr>
+        <w:t>하둡</w:t>
+      </w:r>
+      <w:proofErr w:type="spellEnd"/>
+      <w:r>
+        <w:rPr>
+          <w:rFonts w:ascii="돋움체" w:eastAsia="돋움체" w:hAnsi="돋움체" w:hint="eastAsia"/>
+          <w:sz w:val="22"/>
+          <w:szCs w:val="22"/>
+        </w:rPr>
+        <w:t xml:space="preserve"> 에코시스템과 스파크의 등장으로 가공기술들은 비약적인 발전을 이룩하게 된다.</w:t>
       </w:r>
       <w:r>
         <w:rPr>
@@ -1288,7 +1404,25 @@
           <w:sz w:val="22"/>
           <w:szCs w:val="22"/>
         </w:rPr>
-        <w:t>기업들이 늘어나고 플랫폼 기술들의 상용화가 지속되면서 실시간 생성 데이터와 로그성 데이터들이 비약적으로 쌓이기 시작하였다.</w:t>
+        <w:t xml:space="preserve">기업들이 늘어나고 플랫폼 기술들의 상용화가 지속되면서 실시간 생성 데이터와 </w:t>
+      </w:r>
+      <w:proofErr w:type="spellStart"/>
+      <w:r>
+        <w:rPr>
+          <w:rFonts w:ascii="돋움체" w:eastAsia="돋움체" w:hAnsi="돋움체" w:hint="eastAsia"/>
+          <w:sz w:val="22"/>
+          <w:szCs w:val="22"/>
+        </w:rPr>
+        <w:t>로그성</w:t>
+      </w:r>
+      <w:proofErr w:type="spellEnd"/>
+      <w:r>
+        <w:rPr>
+          <w:rFonts w:ascii="돋움체" w:eastAsia="돋움체" w:hAnsi="돋움체" w:hint="eastAsia"/>
+          <w:sz w:val="22"/>
+          <w:szCs w:val="22"/>
+        </w:rPr>
+        <w:t xml:space="preserve"> 데이터들이 비약적으로 쌓이기 시작하였다.</w:t>
       </w:r>
       <w:r>
         <w:rPr>
@@ -1400,8 +1534,18 @@
           <w:sz w:val="22"/>
           <w:szCs w:val="22"/>
         </w:rPr>
-        <w:t>의 발전으로 챗봇</w:t>
-      </w:r>
+        <w:t xml:space="preserve">의 발전으로 </w:t>
+      </w:r>
+      <w:proofErr w:type="spellStart"/>
+      <w:r>
+        <w:rPr>
+          <w:rFonts w:ascii="돋움체" w:eastAsia="돋움체" w:hAnsi="돋움체" w:hint="eastAsia"/>
+          <w:sz w:val="22"/>
+          <w:szCs w:val="22"/>
+        </w:rPr>
+        <w:t>챗봇</w:t>
+      </w:r>
+      <w:proofErr w:type="spellEnd"/>
       <w:r>
         <w:rPr>
           <w:rFonts w:ascii="돋움체" w:eastAsia="돋움체" w:hAnsi="돋움체" w:hint="eastAsia"/>
@@ -1814,7 +1958,43 @@
           <w:sz w:val="22"/>
           <w:szCs w:val="22"/>
         </w:rPr>
-        <w:t>또한 역사를 관찰할 경우 과거의 생활상을 파악하는게 여간 어려운게 아니다.</w:t>
+        <w:t xml:space="preserve">또한 역사를 관찰할 경우 과거의 생활상을 </w:t>
+      </w:r>
+      <w:proofErr w:type="spellStart"/>
+      <w:r>
+        <w:rPr>
+          <w:rFonts w:ascii="돋움체" w:eastAsia="돋움체" w:hAnsi="돋움체" w:hint="eastAsia"/>
+          <w:sz w:val="22"/>
+          <w:szCs w:val="22"/>
+        </w:rPr>
+        <w:t>파악하는게</w:t>
+      </w:r>
+      <w:proofErr w:type="spellEnd"/>
+      <w:r>
+        <w:rPr>
+          <w:rFonts w:ascii="돋움체" w:eastAsia="돋움체" w:hAnsi="돋움체" w:hint="eastAsia"/>
+          <w:sz w:val="22"/>
+          <w:szCs w:val="22"/>
+        </w:rPr>
+        <w:t xml:space="preserve"> 여간 </w:t>
+      </w:r>
+      <w:proofErr w:type="spellStart"/>
+      <w:r>
+        <w:rPr>
+          <w:rFonts w:ascii="돋움체" w:eastAsia="돋움체" w:hAnsi="돋움체" w:hint="eastAsia"/>
+          <w:sz w:val="22"/>
+          <w:szCs w:val="22"/>
+        </w:rPr>
+        <w:t>어려운게</w:t>
+      </w:r>
+      <w:proofErr w:type="spellEnd"/>
+      <w:r>
+        <w:rPr>
+          <w:rFonts w:ascii="돋움체" w:eastAsia="돋움체" w:hAnsi="돋움체" w:hint="eastAsia"/>
+          <w:sz w:val="22"/>
+          <w:szCs w:val="22"/>
+        </w:rPr>
+        <w:t xml:space="preserve"> 아니다.</w:t>
       </w:r>
       <w:r>
         <w:rPr>
@@ -2011,6 +2191,7 @@
           <w:szCs w:val="22"/>
         </w:rPr>
       </w:pPr>
+      <w:proofErr w:type="spellStart"/>
       <w:r>
         <w:rPr>
           <w:rFonts w:ascii="돋움체" w:eastAsia="돋움체" w:hAnsi="돋움체" w:hint="eastAsia"/>
@@ -2019,7 +2200,18 @@
           <w:sz w:val="22"/>
           <w:szCs w:val="22"/>
         </w:rPr>
-        <w:t>모수적 모형 접근방법</w:t>
+        <w:t>모수적</w:t>
+      </w:r>
+      <w:proofErr w:type="spellEnd"/>
+      <w:r>
+        <w:rPr>
+          <w:rFonts w:ascii="돋움체" w:eastAsia="돋움체" w:hAnsi="돋움체" w:hint="eastAsia"/>
+          <w:b/>
+          <w:bCs/>
+          <w:sz w:val="22"/>
+          <w:szCs w:val="22"/>
+        </w:rPr>
+        <w:t xml:space="preserve"> 모형 접근방법</w:t>
       </w:r>
     </w:p>
     <w:p>
@@ -2039,7 +2231,25 @@
           <w:sz w:val="22"/>
           <w:szCs w:val="22"/>
         </w:rPr>
-        <w:t xml:space="preserve">해당 방법은 입력값 </w:t>
+        <w:t xml:space="preserve">해당 방법은 </w:t>
+      </w:r>
+      <w:proofErr w:type="spellStart"/>
+      <w:r>
+        <w:rPr>
+          <w:rFonts w:ascii="돋움체" w:eastAsia="돋움체" w:hAnsi="돋움체" w:hint="eastAsia"/>
+          <w:sz w:val="22"/>
+          <w:szCs w:val="22"/>
+        </w:rPr>
+        <w:t>입력값</w:t>
+      </w:r>
+      <w:proofErr w:type="spellEnd"/>
+      <w:r>
+        <w:rPr>
+          <w:rFonts w:ascii="돋움체" w:eastAsia="돋움체" w:hAnsi="돋움체" w:hint="eastAsia"/>
+          <w:sz w:val="22"/>
+          <w:szCs w:val="22"/>
+        </w:rPr>
+        <w:t xml:space="preserve"> </w:t>
       </w:r>
       <w:r>
         <w:rPr>
@@ -2055,7 +2265,25 @@
           <w:sz w:val="22"/>
           <w:szCs w:val="22"/>
         </w:rPr>
-        <w:t xml:space="preserve">와 출력값 </w:t>
+        <w:t xml:space="preserve">와 </w:t>
+      </w:r>
+      <w:proofErr w:type="spellStart"/>
+      <w:r>
+        <w:rPr>
+          <w:rFonts w:ascii="돋움체" w:eastAsia="돋움체" w:hAnsi="돋움체" w:hint="eastAsia"/>
+          <w:sz w:val="22"/>
+          <w:szCs w:val="22"/>
+        </w:rPr>
+        <w:t>출력값</w:t>
+      </w:r>
+      <w:proofErr w:type="spellEnd"/>
+      <w:r>
+        <w:rPr>
+          <w:rFonts w:ascii="돋움체" w:eastAsia="돋움체" w:hAnsi="돋움체" w:hint="eastAsia"/>
+          <w:sz w:val="22"/>
+          <w:szCs w:val="22"/>
+        </w:rPr>
+        <w:t xml:space="preserve"> </w:t>
       </w:r>
       <w:r>
         <w:rPr>
@@ -2095,7 +2323,25 @@
           <w:sz w:val="22"/>
           <w:szCs w:val="22"/>
         </w:rPr>
-        <w:t>과 같이 모수(</w:t>
+        <w:t xml:space="preserve">과 같이 </w:t>
+      </w:r>
+      <w:proofErr w:type="spellStart"/>
+      <w:r>
+        <w:rPr>
+          <w:rFonts w:ascii="돋움체" w:eastAsia="돋움체" w:hAnsi="돋움체" w:hint="eastAsia"/>
+          <w:sz w:val="22"/>
+          <w:szCs w:val="22"/>
+        </w:rPr>
+        <w:t>모수</w:t>
+      </w:r>
+      <w:proofErr w:type="spellEnd"/>
+      <w:r>
+        <w:rPr>
+          <w:rFonts w:ascii="돋움체" w:eastAsia="돋움체" w:hAnsi="돋움체" w:hint="eastAsia"/>
+          <w:sz w:val="22"/>
+          <w:szCs w:val="22"/>
+        </w:rPr>
+        <w:t>(</w:t>
       </w:r>
       <w:r>
         <w:rPr>
@@ -2119,7 +2365,25 @@
           <w:sz w:val="22"/>
           <w:szCs w:val="22"/>
         </w:rPr>
-        <w:t xml:space="preserve"> 식을 나타내어서 a</w:t>
+        <w:t xml:space="preserve"> 식을 </w:t>
+      </w:r>
+      <w:proofErr w:type="spellStart"/>
+      <w:r>
+        <w:rPr>
+          <w:rFonts w:ascii="돋움체" w:eastAsia="돋움체" w:hAnsi="돋움체" w:hint="eastAsia"/>
+          <w:sz w:val="22"/>
+          <w:szCs w:val="22"/>
+        </w:rPr>
+        <w:t>나타내어서</w:t>
+      </w:r>
+      <w:proofErr w:type="spellEnd"/>
+      <w:r>
+        <w:rPr>
+          <w:rFonts w:ascii="돋움체" w:eastAsia="돋움체" w:hAnsi="돋움체" w:hint="eastAsia"/>
+          <w:sz w:val="22"/>
+          <w:szCs w:val="22"/>
+        </w:rPr>
+        <w:t xml:space="preserve"> a</w:t>
       </w:r>
       <w:r>
         <w:rPr>
@@ -2151,7 +2415,25 @@
           <w:sz w:val="22"/>
           <w:szCs w:val="22"/>
         </w:rPr>
-        <w:t>를 찾는 방법을 모수적 모형 접근방법이라고 한다.</w:t>
+        <w:t xml:space="preserve">를 찾는 방법을 </w:t>
+      </w:r>
+      <w:proofErr w:type="spellStart"/>
+      <w:r>
+        <w:rPr>
+          <w:rFonts w:ascii="돋움체" w:eastAsia="돋움체" w:hAnsi="돋움체" w:hint="eastAsia"/>
+          <w:sz w:val="22"/>
+          <w:szCs w:val="22"/>
+        </w:rPr>
+        <w:t>모수적</w:t>
+      </w:r>
+      <w:proofErr w:type="spellEnd"/>
+      <w:r>
+        <w:rPr>
+          <w:rFonts w:ascii="돋움체" w:eastAsia="돋움체" w:hAnsi="돋움체" w:hint="eastAsia"/>
+          <w:sz w:val="22"/>
+          <w:szCs w:val="22"/>
+        </w:rPr>
+        <w:t xml:space="preserve"> 모형 접근방법이라고 한다.</w:t>
       </w:r>
     </w:p>
     <w:p>
@@ -2171,7 +2453,25 @@
           <w:sz w:val="22"/>
           <w:szCs w:val="22"/>
         </w:rPr>
-        <w:t>이때 모수들을 찾는 방법은 과거 데이터로부터 적합한 값들을 이용해서 찾는데 대표적인 방법으</w:t>
+        <w:t xml:space="preserve">이때 </w:t>
+      </w:r>
+      <w:proofErr w:type="spellStart"/>
+      <w:r>
+        <w:rPr>
+          <w:rFonts w:ascii="돋움체" w:eastAsia="돋움체" w:hAnsi="돋움체" w:hint="eastAsia"/>
+          <w:sz w:val="22"/>
+          <w:szCs w:val="22"/>
+        </w:rPr>
+        <w:t>모수들을</w:t>
+      </w:r>
+      <w:proofErr w:type="spellEnd"/>
+      <w:r>
+        <w:rPr>
+          <w:rFonts w:ascii="돋움체" w:eastAsia="돋움체" w:hAnsi="돋움체" w:hint="eastAsia"/>
+          <w:sz w:val="22"/>
+          <w:szCs w:val="22"/>
+        </w:rPr>
+        <w:t xml:space="preserve"> 찾는 방법은 과거 데이터로부터 적합한 값들을 이용해서 찾는데 대표적인 방법으</w:t>
       </w:r>
       <w:r>
         <w:rPr>
@@ -2195,7 +2495,25 @@
           <w:sz w:val="22"/>
           <w:szCs w:val="22"/>
         </w:rPr>
-        <w:t>최소 자승법과 최대우도 추정법등이 있다.</w:t>
+        <w:t xml:space="preserve">최소 자승법과 최대우도 </w:t>
+      </w:r>
+      <w:proofErr w:type="spellStart"/>
+      <w:r>
+        <w:rPr>
+          <w:rFonts w:ascii="돋움체" w:eastAsia="돋움체" w:hAnsi="돋움체" w:hint="eastAsia"/>
+          <w:sz w:val="22"/>
+          <w:szCs w:val="22"/>
+        </w:rPr>
+        <w:t>추정법등이</w:t>
+      </w:r>
+      <w:proofErr w:type="spellEnd"/>
+      <w:r>
+        <w:rPr>
+          <w:rFonts w:ascii="돋움체" w:eastAsia="돋움체" w:hAnsi="돋움체" w:hint="eastAsia"/>
+          <w:sz w:val="22"/>
+          <w:szCs w:val="22"/>
+        </w:rPr>
+        <w:t xml:space="preserve"> 있다.</w:t>
       </w:r>
       <w:r>
         <w:rPr>
@@ -2369,6 +2687,7 @@
         </w:rPr>
         <w:t>y = 1/(1+e^(-</w:t>
       </w:r>
+      <w:proofErr w:type="spellStart"/>
       <w:r>
         <w:rPr>
           <w:rFonts w:ascii="돋움체" w:eastAsia="돋움체" w:hAnsi="돋움체" w:hint="eastAsia"/>
@@ -2377,6 +2696,7 @@
         </w:rPr>
         <w:t>μ</w:t>
       </w:r>
+      <w:proofErr w:type="spellEnd"/>
       <w:r>
         <w:rPr>
           <w:rFonts w:ascii="돋움체" w:eastAsia="돋움체" w:hAnsi="돋움체"/>
@@ -2445,13 +2765,23 @@
           <w:szCs w:val="22"/>
         </w:rPr>
       </w:pPr>
-      <w:r>
-        <w:rPr>
-          <w:rFonts w:ascii="돋움체" w:eastAsia="돋움체" w:hAnsi="돋움체" w:hint="eastAsia"/>
-          <w:sz w:val="22"/>
-          <w:szCs w:val="22"/>
-        </w:rPr>
-        <w:t>모수적 모형 접근방법의 경우 보다시피</w:t>
+      <w:proofErr w:type="spellStart"/>
+      <w:r>
+        <w:rPr>
+          <w:rFonts w:ascii="돋움체" w:eastAsia="돋움체" w:hAnsi="돋움체" w:hint="eastAsia"/>
+          <w:sz w:val="22"/>
+          <w:szCs w:val="22"/>
+        </w:rPr>
+        <w:t>모수적</w:t>
+      </w:r>
+      <w:proofErr w:type="spellEnd"/>
+      <w:r>
+        <w:rPr>
+          <w:rFonts w:ascii="돋움체" w:eastAsia="돋움체" w:hAnsi="돋움체" w:hint="eastAsia"/>
+          <w:sz w:val="22"/>
+          <w:szCs w:val="22"/>
+        </w:rPr>
+        <w:t xml:space="preserve"> 모형 접근방법의 경우 보다시피</w:t>
       </w:r>
       <w:r>
         <w:rPr>
@@ -2485,13 +2815,23 @@
         </w:rPr>
         <w:t xml:space="preserve">복잡성이 높지 않거나 </w:t>
       </w:r>
-      <w:r>
-        <w:rPr>
-          <w:rFonts w:ascii="돋움체" w:eastAsia="돋움체" w:hAnsi="돋움체" w:hint="eastAsia"/>
-          <w:sz w:val="22"/>
-          <w:szCs w:val="22"/>
-        </w:rPr>
-        <w:t>변수끼리의 상관관계가 명확하다면 시도해보기 좋은 방법이다.</w:t>
+      <w:proofErr w:type="spellStart"/>
+      <w:r>
+        <w:rPr>
+          <w:rFonts w:ascii="돋움체" w:eastAsia="돋움체" w:hAnsi="돋움체" w:hint="eastAsia"/>
+          <w:sz w:val="22"/>
+          <w:szCs w:val="22"/>
+        </w:rPr>
+        <w:t>변수끼리의</w:t>
+      </w:r>
+      <w:proofErr w:type="spellEnd"/>
+      <w:r>
+        <w:rPr>
+          <w:rFonts w:ascii="돋움체" w:eastAsia="돋움체" w:hAnsi="돋움체" w:hint="eastAsia"/>
+          <w:sz w:val="22"/>
+          <w:szCs w:val="22"/>
+        </w:rPr>
+        <w:t xml:space="preserve"> 상관관계가 명확하다면 시도해보기 좋은 방법이다.</w:t>
       </w:r>
     </w:p>
     <w:p>
@@ -2529,13 +2869,23 @@
         </w:rPr>
         <w:t xml:space="preserve">혹은 </w:t>
       </w:r>
-      <w:r>
-        <w:rPr>
-          <w:rFonts w:ascii="돋움체" w:eastAsia="돋움체" w:hAnsi="돋움체" w:hint="eastAsia"/>
-          <w:sz w:val="22"/>
-          <w:szCs w:val="22"/>
-        </w:rPr>
-        <w:t>변수끼리의 상관관계가 명확하지 않다면 시도하기 힘들며 설령 시도하더라도 산출된 데이터가 정확도나 성능이 낮게 나올 수 있다.</w:t>
+      <w:proofErr w:type="spellStart"/>
+      <w:r>
+        <w:rPr>
+          <w:rFonts w:ascii="돋움체" w:eastAsia="돋움체" w:hAnsi="돋움체" w:hint="eastAsia"/>
+          <w:sz w:val="22"/>
+          <w:szCs w:val="22"/>
+        </w:rPr>
+        <w:t>변수끼리의</w:t>
+      </w:r>
+      <w:proofErr w:type="spellEnd"/>
+      <w:r>
+        <w:rPr>
+          <w:rFonts w:ascii="돋움체" w:eastAsia="돋움체" w:hAnsi="돋움체" w:hint="eastAsia"/>
+          <w:sz w:val="22"/>
+          <w:szCs w:val="22"/>
+        </w:rPr>
+        <w:t xml:space="preserve"> 상관관계가 명확하지 않다면 시도하기 힘들며 설령 시도하더라도 산출된 데이터가 정확도나 성능이 낮게 나올 수 있다.</w:t>
       </w:r>
     </w:p>
     <w:p>
@@ -2583,13 +2933,41 @@
           <w:szCs w:val="22"/>
         </w:rPr>
       </w:pPr>
-      <w:r>
-        <w:rPr>
-          <w:rFonts w:ascii="돋움체" w:eastAsia="돋움체" w:hAnsi="돋움체" w:hint="eastAsia"/>
-          <w:sz w:val="22"/>
-          <w:szCs w:val="22"/>
-        </w:rPr>
-        <w:t xml:space="preserve">비모수적 접근방법이라고도 하며 입력값 </w:t>
+      <w:proofErr w:type="spellStart"/>
+      <w:r>
+        <w:rPr>
+          <w:rFonts w:ascii="돋움체" w:eastAsia="돋움체" w:hAnsi="돋움체" w:hint="eastAsia"/>
+          <w:sz w:val="22"/>
+          <w:szCs w:val="22"/>
+        </w:rPr>
+        <w:t>비모수적</w:t>
+      </w:r>
+      <w:proofErr w:type="spellEnd"/>
+      <w:r>
+        <w:rPr>
+          <w:rFonts w:ascii="돋움체" w:eastAsia="돋움체" w:hAnsi="돋움체" w:hint="eastAsia"/>
+          <w:sz w:val="22"/>
+          <w:szCs w:val="22"/>
+        </w:rPr>
+        <w:t xml:space="preserve"> 접근방법이라고도 하며 </w:t>
+      </w:r>
+      <w:proofErr w:type="spellStart"/>
+      <w:r>
+        <w:rPr>
+          <w:rFonts w:ascii="돋움체" w:eastAsia="돋움체" w:hAnsi="돋움체" w:hint="eastAsia"/>
+          <w:sz w:val="22"/>
+          <w:szCs w:val="22"/>
+        </w:rPr>
+        <w:t>입력값</w:t>
+      </w:r>
+      <w:proofErr w:type="spellEnd"/>
+      <w:r>
+        <w:rPr>
+          <w:rFonts w:ascii="돋움체" w:eastAsia="돋움체" w:hAnsi="돋움체" w:hint="eastAsia"/>
+          <w:sz w:val="22"/>
+          <w:szCs w:val="22"/>
+        </w:rPr>
+        <w:t xml:space="preserve"> </w:t>
       </w:r>
       <w:r>
         <w:rPr>
@@ -2605,7 +2983,25 @@
           <w:sz w:val="22"/>
           <w:szCs w:val="22"/>
         </w:rPr>
-        <w:t xml:space="preserve">와 출력값 </w:t>
+        <w:t xml:space="preserve">와 </w:t>
+      </w:r>
+      <w:proofErr w:type="spellStart"/>
+      <w:r>
+        <w:rPr>
+          <w:rFonts w:ascii="돋움체" w:eastAsia="돋움체" w:hAnsi="돋움체" w:hint="eastAsia"/>
+          <w:sz w:val="22"/>
+          <w:szCs w:val="22"/>
+        </w:rPr>
+        <w:t>출력값</w:t>
+      </w:r>
+      <w:proofErr w:type="spellEnd"/>
+      <w:r>
+        <w:rPr>
+          <w:rFonts w:ascii="돋움체" w:eastAsia="돋움체" w:hAnsi="돋움체" w:hint="eastAsia"/>
+          <w:sz w:val="22"/>
+          <w:szCs w:val="22"/>
+        </w:rPr>
+        <w:t xml:space="preserve"> </w:t>
       </w:r>
       <w:r>
         <w:rPr>
@@ -2637,23 +3033,69 @@
           <w:sz w:val="22"/>
           <w:szCs w:val="22"/>
         </w:rPr>
-        <w:t>즉 중간에 사용하는 모수들을 알수 없다.</w:t>
-      </w:r>
-      <w:r>
-        <w:rPr>
-          <w:rFonts w:ascii="돋움체" w:eastAsia="돋움체" w:hAnsi="돋움체"/>
-          <w:sz w:val="22"/>
-          <w:szCs w:val="22"/>
-        </w:rPr>
-        <w:t xml:space="preserve"> </w:t>
-      </w:r>
-      <w:r>
-        <w:rPr>
-          <w:rFonts w:ascii="돋움체" w:eastAsia="돋움체" w:hAnsi="돋움체" w:hint="eastAsia"/>
-          <w:sz w:val="22"/>
-          <w:szCs w:val="22"/>
-        </w:rPr>
-        <w:t xml:space="preserve">모수들을 알 수 없기 때문에 </w:t>
+        <w:t xml:space="preserve">즉 중간에 사용하는 </w:t>
+      </w:r>
+      <w:proofErr w:type="spellStart"/>
+      <w:r>
+        <w:rPr>
+          <w:rFonts w:ascii="돋움체" w:eastAsia="돋움체" w:hAnsi="돋움체" w:hint="eastAsia"/>
+          <w:sz w:val="22"/>
+          <w:szCs w:val="22"/>
+        </w:rPr>
+        <w:t>모수들을</w:t>
+      </w:r>
+      <w:proofErr w:type="spellEnd"/>
+      <w:r>
+        <w:rPr>
+          <w:rFonts w:ascii="돋움체" w:eastAsia="돋움체" w:hAnsi="돋움체" w:hint="eastAsia"/>
+          <w:sz w:val="22"/>
+          <w:szCs w:val="22"/>
+        </w:rPr>
+        <w:t xml:space="preserve"> </w:t>
+      </w:r>
+      <w:proofErr w:type="spellStart"/>
+      <w:r>
+        <w:rPr>
+          <w:rFonts w:ascii="돋움체" w:eastAsia="돋움체" w:hAnsi="돋움체" w:hint="eastAsia"/>
+          <w:sz w:val="22"/>
+          <w:szCs w:val="22"/>
+        </w:rPr>
+        <w:t>알수</w:t>
+      </w:r>
+      <w:proofErr w:type="spellEnd"/>
+      <w:r>
+        <w:rPr>
+          <w:rFonts w:ascii="돋움체" w:eastAsia="돋움체" w:hAnsi="돋움체" w:hint="eastAsia"/>
+          <w:sz w:val="22"/>
+          <w:szCs w:val="22"/>
+        </w:rPr>
+        <w:t xml:space="preserve"> 없다.</w:t>
+      </w:r>
+      <w:r>
+        <w:rPr>
+          <w:rFonts w:ascii="돋움체" w:eastAsia="돋움체" w:hAnsi="돋움체"/>
+          <w:sz w:val="22"/>
+          <w:szCs w:val="22"/>
+        </w:rPr>
+        <w:t xml:space="preserve"> </w:t>
+      </w:r>
+      <w:proofErr w:type="spellStart"/>
+      <w:r>
+        <w:rPr>
+          <w:rFonts w:ascii="돋움체" w:eastAsia="돋움체" w:hAnsi="돋움체" w:hint="eastAsia"/>
+          <w:sz w:val="22"/>
+          <w:szCs w:val="22"/>
+        </w:rPr>
+        <w:t>모수들을</w:t>
+      </w:r>
+      <w:proofErr w:type="spellEnd"/>
+      <w:r>
+        <w:rPr>
+          <w:rFonts w:ascii="돋움체" w:eastAsia="돋움체" w:hAnsi="돋움체" w:hint="eastAsia"/>
+          <w:sz w:val="22"/>
+          <w:szCs w:val="22"/>
+        </w:rPr>
+        <w:t xml:space="preserve"> 알 수 없기 때문에 </w:t>
       </w:r>
       <w:r>
         <w:rPr>
@@ -2775,6 +3217,7 @@
         </w:rPr>
         <w:t xml:space="preserve">이 </w:t>
       </w:r>
+      <w:proofErr w:type="spellStart"/>
       <w:proofErr w:type="gramStart"/>
       <w:r>
         <w:rPr>
@@ -2784,6 +3227,7 @@
         </w:rPr>
         <w:t>나올거라고</w:t>
       </w:r>
+      <w:proofErr w:type="spellEnd"/>
       <w:proofErr w:type="gramEnd"/>
       <w:r>
         <w:rPr>
@@ -2828,7 +3272,43 @@
           <w:sz w:val="22"/>
           <w:szCs w:val="22"/>
         </w:rPr>
-        <w:t>랜덤 포레스트등의 기법들이 사용되며 중간중간에는 모수적 모형 접근방법이 동원될 수도 있다.</w:t>
+        <w:t xml:space="preserve">랜덤 </w:t>
+      </w:r>
+      <w:proofErr w:type="spellStart"/>
+      <w:r>
+        <w:rPr>
+          <w:rFonts w:ascii="돋움체" w:eastAsia="돋움체" w:hAnsi="돋움체" w:hint="eastAsia"/>
+          <w:sz w:val="22"/>
+          <w:szCs w:val="22"/>
+        </w:rPr>
+        <w:t>포레스트등의</w:t>
+      </w:r>
+      <w:proofErr w:type="spellEnd"/>
+      <w:r>
+        <w:rPr>
+          <w:rFonts w:ascii="돋움체" w:eastAsia="돋움체" w:hAnsi="돋움체" w:hint="eastAsia"/>
+          <w:sz w:val="22"/>
+          <w:szCs w:val="22"/>
+        </w:rPr>
+        <w:t xml:space="preserve"> 기법들이 사용되며 중간중간에는 </w:t>
+      </w:r>
+      <w:proofErr w:type="spellStart"/>
+      <w:r>
+        <w:rPr>
+          <w:rFonts w:ascii="돋움체" w:eastAsia="돋움체" w:hAnsi="돋움체" w:hint="eastAsia"/>
+          <w:sz w:val="22"/>
+          <w:szCs w:val="22"/>
+        </w:rPr>
+        <w:t>모수적</w:t>
+      </w:r>
+      <w:proofErr w:type="spellEnd"/>
+      <w:r>
+        <w:rPr>
+          <w:rFonts w:ascii="돋움체" w:eastAsia="돋움체" w:hAnsi="돋움체" w:hint="eastAsia"/>
+          <w:sz w:val="22"/>
+          <w:szCs w:val="22"/>
+        </w:rPr>
+        <w:t xml:space="preserve"> 모형 접근방법이 동원될 수도 있다.</w:t>
       </w:r>
     </w:p>
     <w:p>
@@ -2921,12 +3401,1859 @@
       <w:pPr>
         <w:pStyle w:val="a3"/>
         <w:spacing w:line="360" w:lineRule="auto"/>
-        <w:rPr>
-          <w:rFonts w:ascii="돋움체" w:eastAsia="돋움체" w:hAnsi="돋움체" w:hint="eastAsia"/>
+        <w:ind w:firstLineChars="100" w:firstLine="220"/>
+        <w:rPr>
+          <w:rFonts w:ascii="돋움체" w:eastAsia="돋움체" w:hAnsi="돋움체"/>
           <w:sz w:val="22"/>
           <w:szCs w:val="22"/>
         </w:rPr>
       </w:pPr>
+      <w:r>
+        <w:rPr>
+          <w:rFonts w:ascii="돋움체" w:eastAsia="돋움체" w:hAnsi="돋움체" w:hint="eastAsia"/>
+          <w:sz w:val="22"/>
+          <w:szCs w:val="22"/>
+        </w:rPr>
+        <w:t xml:space="preserve">빅데이터는 </w:t>
+      </w:r>
+      <w:r>
+        <w:rPr>
+          <w:rFonts w:ascii="돋움체" w:eastAsia="돋움체" w:hAnsi="돋움체" w:hint="eastAsia"/>
+          <w:sz w:val="22"/>
+          <w:szCs w:val="22"/>
+        </w:rPr>
+        <w:t xml:space="preserve">많은 데이터를 수집하는 방법과 그 데이터를 가공하는 능력이 뒷받침 </w:t>
+      </w:r>
+      <w:proofErr w:type="spellStart"/>
+      <w:r>
+        <w:rPr>
+          <w:rFonts w:ascii="돋움체" w:eastAsia="돋움체" w:hAnsi="돋움체" w:hint="eastAsia"/>
+          <w:sz w:val="22"/>
+          <w:szCs w:val="22"/>
+        </w:rPr>
+        <w:t>되어야만</w:t>
+      </w:r>
+      <w:proofErr w:type="spellEnd"/>
+      <w:r>
+        <w:rPr>
+          <w:rFonts w:ascii="돋움체" w:eastAsia="돋움체" w:hAnsi="돋움체" w:hint="eastAsia"/>
+          <w:sz w:val="22"/>
+          <w:szCs w:val="22"/>
+        </w:rPr>
+        <w:t xml:space="preserve"> 활용될 수 있다.</w:t>
+      </w:r>
+      <w:r>
+        <w:rPr>
+          <w:rFonts w:ascii="돋움체" w:eastAsia="돋움체" w:hAnsi="돋움체"/>
+          <w:sz w:val="22"/>
+          <w:szCs w:val="22"/>
+        </w:rPr>
+        <w:t xml:space="preserve"> </w:t>
+      </w:r>
+      <w:r>
+        <w:rPr>
+          <w:rFonts w:ascii="돋움체" w:eastAsia="돋움체" w:hAnsi="돋움체" w:hint="eastAsia"/>
+          <w:sz w:val="22"/>
+          <w:szCs w:val="22"/>
+        </w:rPr>
+        <w:t>현대에는 클라우드와 컴퓨팅 자원의 발전,</w:t>
+      </w:r>
+      <w:r>
+        <w:rPr>
+          <w:rFonts w:ascii="돋움체" w:eastAsia="돋움체" w:hAnsi="돋움체"/>
+          <w:sz w:val="22"/>
+          <w:szCs w:val="22"/>
+        </w:rPr>
+        <w:t xml:space="preserve"> </w:t>
+      </w:r>
+      <w:r>
+        <w:rPr>
+          <w:rFonts w:ascii="돋움체" w:eastAsia="돋움체" w:hAnsi="돋움체" w:hint="eastAsia"/>
+          <w:sz w:val="22"/>
+          <w:szCs w:val="22"/>
+        </w:rPr>
+        <w:t>기법들의 발전으로 이 장벽이 해소되었다.</w:t>
+      </w:r>
+      <w:r>
+        <w:rPr>
+          <w:rFonts w:ascii="돋움체" w:eastAsia="돋움체" w:hAnsi="돋움체"/>
+          <w:sz w:val="22"/>
+          <w:szCs w:val="22"/>
+        </w:rPr>
+        <w:t xml:space="preserve"> </w:t>
+      </w:r>
+      <w:r>
+        <w:rPr>
+          <w:rFonts w:ascii="돋움체" w:eastAsia="돋움체" w:hAnsi="돋움체" w:hint="eastAsia"/>
+          <w:sz w:val="22"/>
+          <w:szCs w:val="22"/>
+        </w:rPr>
+        <w:t>이러한 변화에 우리를 둘러싼 환경은 크게 바뀌기 시작했다.</w:t>
+      </w:r>
+    </w:p>
+    <w:p>
+      <w:pPr>
+        <w:pStyle w:val="a3"/>
+        <w:spacing w:line="360" w:lineRule="auto"/>
+        <w:ind w:firstLineChars="100" w:firstLine="220"/>
+        <w:rPr>
+          <w:rFonts w:ascii="돋움체" w:eastAsia="돋움체" w:hAnsi="돋움체"/>
+          <w:sz w:val="22"/>
+          <w:szCs w:val="22"/>
+        </w:rPr>
+      </w:pPr>
+      <w:r>
+        <w:rPr>
+          <w:rFonts w:ascii="돋움체" w:eastAsia="돋움체" w:hAnsi="돋움체" w:hint="eastAsia"/>
+          <w:sz w:val="22"/>
+          <w:szCs w:val="22"/>
+        </w:rPr>
+        <w:t xml:space="preserve">빅데이터 시대의 도래로 인해 체감되는 가장 큰 변화는 </w:t>
+      </w:r>
+      <w:r>
+        <w:rPr>
+          <w:rFonts w:ascii="돋움체" w:eastAsia="돋움체" w:hAnsi="돋움체"/>
+          <w:sz w:val="22"/>
+          <w:szCs w:val="22"/>
+        </w:rPr>
+        <w:t>“</w:t>
+      </w:r>
+      <w:r>
+        <w:rPr>
+          <w:rFonts w:ascii="돋움체" w:eastAsia="돋움체" w:hAnsi="돋움체" w:hint="eastAsia"/>
+          <w:sz w:val="22"/>
+          <w:szCs w:val="22"/>
+        </w:rPr>
+        <w:t>개인 맞춤 서비스</w:t>
+      </w:r>
+      <w:r>
+        <w:rPr>
+          <w:rFonts w:ascii="돋움체" w:eastAsia="돋움체" w:hAnsi="돋움체"/>
+          <w:sz w:val="22"/>
+          <w:szCs w:val="22"/>
+        </w:rPr>
+        <w:t>”</w:t>
+      </w:r>
+      <w:r>
+        <w:rPr>
+          <w:rFonts w:ascii="돋움체" w:eastAsia="돋움체" w:hAnsi="돋움체" w:hint="eastAsia"/>
+          <w:sz w:val="22"/>
+          <w:szCs w:val="22"/>
+        </w:rPr>
+        <w:t>가 가능 해졌다는 것이라고 생각한다.</w:t>
+      </w:r>
+      <w:r>
+        <w:rPr>
+          <w:rFonts w:ascii="돋움체" w:eastAsia="돋움체" w:hAnsi="돋움체"/>
+          <w:sz w:val="22"/>
+          <w:szCs w:val="22"/>
+        </w:rPr>
+        <w:t xml:space="preserve"> </w:t>
+      </w:r>
+      <w:r>
+        <w:rPr>
+          <w:rFonts w:ascii="돋움체" w:eastAsia="돋움체" w:hAnsi="돋움체" w:hint="eastAsia"/>
+          <w:sz w:val="22"/>
+          <w:szCs w:val="22"/>
+        </w:rPr>
+        <w:t xml:space="preserve">예를 들어 </w:t>
+      </w:r>
+      <w:r>
+        <w:rPr>
+          <w:rFonts w:ascii="돋움체" w:eastAsia="돋움체" w:hAnsi="돋움체" w:hint="eastAsia"/>
+          <w:sz w:val="22"/>
+          <w:szCs w:val="22"/>
+        </w:rPr>
+        <w:t>빅데이터 시대 전에 광고들은 대부분 옥외 광고의 형태를 띄고 있었다.</w:t>
+      </w:r>
+      <w:r>
+        <w:rPr>
+          <w:rFonts w:ascii="돋움체" w:eastAsia="돋움체" w:hAnsi="돋움체"/>
+          <w:sz w:val="22"/>
+          <w:szCs w:val="22"/>
+        </w:rPr>
+        <w:t xml:space="preserve"> </w:t>
+      </w:r>
+      <w:r>
+        <w:rPr>
+          <w:rFonts w:ascii="돋움체" w:eastAsia="돋움체" w:hAnsi="돋움체" w:hint="eastAsia"/>
+          <w:sz w:val="22"/>
+          <w:szCs w:val="22"/>
+        </w:rPr>
+        <w:t xml:space="preserve">이는 불특정 </w:t>
+      </w:r>
+      <w:proofErr w:type="spellStart"/>
+      <w:r>
+        <w:rPr>
+          <w:rFonts w:ascii="돋움체" w:eastAsia="돋움체" w:hAnsi="돋움체" w:hint="eastAsia"/>
+          <w:sz w:val="22"/>
+          <w:szCs w:val="22"/>
+        </w:rPr>
+        <w:t>다수에게</w:t>
+      </w:r>
+      <w:proofErr w:type="spellEnd"/>
+      <w:r>
+        <w:rPr>
+          <w:rFonts w:ascii="돋움체" w:eastAsia="돋움체" w:hAnsi="돋움체" w:hint="eastAsia"/>
+          <w:sz w:val="22"/>
+          <w:szCs w:val="22"/>
+        </w:rPr>
+        <w:t xml:space="preserve"> 공개하는 것이다.</w:t>
+      </w:r>
+      <w:r>
+        <w:rPr>
+          <w:rFonts w:ascii="돋움체" w:eastAsia="돋움체" w:hAnsi="돋움체"/>
+          <w:sz w:val="22"/>
+          <w:szCs w:val="22"/>
+        </w:rPr>
+        <w:t xml:space="preserve"> </w:t>
+      </w:r>
+      <w:r>
+        <w:rPr>
+          <w:rFonts w:ascii="돋움체" w:eastAsia="돋움체" w:hAnsi="돋움체" w:hint="eastAsia"/>
+          <w:sz w:val="22"/>
+          <w:szCs w:val="22"/>
+        </w:rPr>
+        <w:t>T</w:t>
+      </w:r>
+      <w:r>
+        <w:rPr>
+          <w:rFonts w:ascii="돋움체" w:eastAsia="돋움체" w:hAnsi="돋움체"/>
+          <w:sz w:val="22"/>
+          <w:szCs w:val="22"/>
+        </w:rPr>
+        <w:t>V</w:t>
+      </w:r>
+      <w:r>
+        <w:rPr>
+          <w:rFonts w:ascii="돋움체" w:eastAsia="돋움체" w:hAnsi="돋움체" w:hint="eastAsia"/>
+          <w:sz w:val="22"/>
+          <w:szCs w:val="22"/>
+        </w:rPr>
+        <w:t xml:space="preserve">광고는 어느정도 시청률을 바탕으로 타겟팅을 할 수 있었지만 사람의 취향이 다양했기에 완전한 </w:t>
+      </w:r>
+      <w:proofErr w:type="spellStart"/>
+      <w:r>
+        <w:rPr>
+          <w:rFonts w:ascii="돋움체" w:eastAsia="돋움체" w:hAnsi="돋움체" w:hint="eastAsia"/>
+          <w:sz w:val="22"/>
+          <w:szCs w:val="22"/>
+        </w:rPr>
+        <w:t>맞춤형이라고는</w:t>
+      </w:r>
+      <w:proofErr w:type="spellEnd"/>
+      <w:r>
+        <w:rPr>
+          <w:rFonts w:ascii="돋움체" w:eastAsia="돋움체" w:hAnsi="돋움체" w:hint="eastAsia"/>
+          <w:sz w:val="22"/>
+          <w:szCs w:val="22"/>
+        </w:rPr>
+        <w:t xml:space="preserve"> 볼 수 없었다.</w:t>
+      </w:r>
+      <w:r>
+        <w:rPr>
+          <w:rFonts w:ascii="돋움체" w:eastAsia="돋움체" w:hAnsi="돋움체"/>
+          <w:sz w:val="22"/>
+          <w:szCs w:val="22"/>
+        </w:rPr>
+        <w:t xml:space="preserve"> </w:t>
+      </w:r>
+      <w:r>
+        <w:rPr>
+          <w:rFonts w:ascii="돋움체" w:eastAsia="돋움체" w:hAnsi="돋움체" w:hint="eastAsia"/>
+          <w:sz w:val="22"/>
+          <w:szCs w:val="22"/>
+        </w:rPr>
+        <w:t>하지만 빅데이터 시대로 넘어오면서 개개인의 검색 기록,</w:t>
+      </w:r>
+      <w:r>
+        <w:rPr>
+          <w:rFonts w:ascii="돋움체" w:eastAsia="돋움체" w:hAnsi="돋움체"/>
+          <w:sz w:val="22"/>
+          <w:szCs w:val="22"/>
+        </w:rPr>
+        <w:t xml:space="preserve"> </w:t>
+      </w:r>
+      <w:r>
+        <w:rPr>
+          <w:rFonts w:ascii="돋움체" w:eastAsia="돋움체" w:hAnsi="돋움체" w:hint="eastAsia"/>
+          <w:sz w:val="22"/>
+          <w:szCs w:val="22"/>
+        </w:rPr>
+        <w:t>메신저 기록,</w:t>
+      </w:r>
+      <w:r>
+        <w:rPr>
+          <w:rFonts w:ascii="돋움체" w:eastAsia="돋움체" w:hAnsi="돋움체"/>
+          <w:sz w:val="22"/>
+          <w:szCs w:val="22"/>
+        </w:rPr>
+        <w:t xml:space="preserve"> </w:t>
+      </w:r>
+      <w:r>
+        <w:rPr>
+          <w:rFonts w:ascii="돋움체" w:eastAsia="돋움체" w:hAnsi="돋움체" w:hint="eastAsia"/>
+          <w:sz w:val="22"/>
+          <w:szCs w:val="22"/>
+        </w:rPr>
+        <w:t>어플 사용 이력들의 데이터를 확보할 수 있게 되었고 이를 바탕으로 맞춤형 광고를 할 수 있게 되었다.</w:t>
+      </w:r>
+      <w:r>
+        <w:rPr>
+          <w:rFonts w:ascii="돋움체" w:eastAsia="돋움체" w:hAnsi="돋움체"/>
+          <w:sz w:val="22"/>
+          <w:szCs w:val="22"/>
+        </w:rPr>
+        <w:t xml:space="preserve"> </w:t>
+      </w:r>
+      <w:r>
+        <w:rPr>
+          <w:rFonts w:ascii="돋움체" w:eastAsia="돋움체" w:hAnsi="돋움체" w:hint="eastAsia"/>
+          <w:sz w:val="22"/>
+          <w:szCs w:val="22"/>
+        </w:rPr>
+        <w:t>이러한 현상은 광고 분야에 국한된 것이 아니라 모든 분야에서 드러난다.</w:t>
+      </w:r>
+      <w:r>
+        <w:rPr>
+          <w:rFonts w:ascii="돋움체" w:eastAsia="돋움체" w:hAnsi="돋움체"/>
+          <w:sz w:val="22"/>
+          <w:szCs w:val="22"/>
+        </w:rPr>
+        <w:t xml:space="preserve"> </w:t>
+      </w:r>
+      <w:r>
+        <w:rPr>
+          <w:rFonts w:ascii="돋움체" w:eastAsia="돋움체" w:hAnsi="돋움체" w:hint="eastAsia"/>
+          <w:sz w:val="22"/>
+          <w:szCs w:val="22"/>
+        </w:rPr>
+        <w:t xml:space="preserve">유튜브나 </w:t>
+      </w:r>
+      <w:proofErr w:type="spellStart"/>
+      <w:r>
+        <w:rPr>
+          <w:rFonts w:ascii="돋움체" w:eastAsia="돋움체" w:hAnsi="돋움체" w:hint="eastAsia"/>
+          <w:sz w:val="22"/>
+          <w:szCs w:val="22"/>
+        </w:rPr>
+        <w:t>트위치등의</w:t>
+      </w:r>
+      <w:proofErr w:type="spellEnd"/>
+      <w:r>
+        <w:rPr>
+          <w:rFonts w:ascii="돋움체" w:eastAsia="돋움체" w:hAnsi="돋움체" w:hint="eastAsia"/>
+          <w:sz w:val="22"/>
+          <w:szCs w:val="22"/>
+        </w:rPr>
+        <w:t xml:space="preserve"> 서비스에서 추천 역시 내가 시청했던 데이터를 바탕으로 비슷한 특징의 유저와 비교해서 추천해준다.</w:t>
+      </w:r>
+      <w:r>
+        <w:rPr>
+          <w:rFonts w:ascii="돋움체" w:eastAsia="돋움체" w:hAnsi="돋움체"/>
+          <w:sz w:val="22"/>
+          <w:szCs w:val="22"/>
+        </w:rPr>
+        <w:t xml:space="preserve"> </w:t>
+      </w:r>
+      <w:r>
+        <w:rPr>
+          <w:rFonts w:ascii="돋움체" w:eastAsia="돋움체" w:hAnsi="돋움체" w:hint="eastAsia"/>
+          <w:sz w:val="22"/>
+          <w:szCs w:val="22"/>
+        </w:rPr>
+        <w:t>이러한 일들은 많은 데이터가 쌓여야만 할 수 있다.</w:t>
+      </w:r>
+      <w:r>
+        <w:rPr>
+          <w:rFonts w:ascii="돋움체" w:eastAsia="돋움체" w:hAnsi="돋움체"/>
+          <w:sz w:val="22"/>
+          <w:szCs w:val="22"/>
+        </w:rPr>
+        <w:t xml:space="preserve"> </w:t>
+      </w:r>
+      <w:r>
+        <w:rPr>
+          <w:rFonts w:ascii="돋움체" w:eastAsia="돋움체" w:hAnsi="돋움체" w:hint="eastAsia"/>
+          <w:sz w:val="22"/>
+          <w:szCs w:val="22"/>
+        </w:rPr>
+        <w:t>빅데이터 시대가 되면서 이러한 장벽이 무너졌다.</w:t>
+      </w:r>
+    </w:p>
+    <w:p>
+      <w:pPr>
+        <w:pStyle w:val="a3"/>
+        <w:spacing w:line="360" w:lineRule="auto"/>
+        <w:ind w:firstLineChars="100" w:firstLine="220"/>
+        <w:rPr>
+          <w:rFonts w:ascii="돋움체" w:eastAsia="돋움체" w:hAnsi="돋움체"/>
+          <w:sz w:val="22"/>
+          <w:szCs w:val="22"/>
+        </w:rPr>
+      </w:pPr>
+      <w:r>
+        <w:rPr>
+          <w:rFonts w:ascii="돋움체" w:eastAsia="돋움체" w:hAnsi="돋움체" w:hint="eastAsia"/>
+          <w:sz w:val="22"/>
+          <w:szCs w:val="22"/>
+        </w:rPr>
+        <w:t>또한 음성인식과 글쓰기 인식</w:t>
+      </w:r>
+      <w:r>
+        <w:rPr>
+          <w:rFonts w:ascii="돋움체" w:eastAsia="돋움체" w:hAnsi="돋움체" w:hint="eastAsia"/>
+          <w:sz w:val="22"/>
+          <w:szCs w:val="22"/>
+        </w:rPr>
+        <w:t xml:space="preserve"> </w:t>
+      </w:r>
+      <w:r>
+        <w:rPr>
+          <w:rFonts w:ascii="돋움체" w:eastAsia="돋움체" w:hAnsi="돋움체" w:hint="eastAsia"/>
+          <w:sz w:val="22"/>
+          <w:szCs w:val="22"/>
+        </w:rPr>
+        <w:t>등의 인식 분야에도 많은 변화가 이루어 졌다.</w:t>
+      </w:r>
+      <w:r>
+        <w:rPr>
+          <w:rFonts w:ascii="돋움체" w:eastAsia="돋움체" w:hAnsi="돋움체"/>
+          <w:sz w:val="22"/>
+          <w:szCs w:val="22"/>
+        </w:rPr>
+        <w:t xml:space="preserve"> </w:t>
+      </w:r>
+      <w:r>
+        <w:rPr>
+          <w:rFonts w:ascii="돋움체" w:eastAsia="돋움체" w:hAnsi="돋움체" w:hint="eastAsia"/>
+          <w:sz w:val="22"/>
+          <w:szCs w:val="22"/>
+        </w:rPr>
+        <w:t>과거에는 이를 룰베이스로 해결하려고</w:t>
+      </w:r>
+      <w:r>
+        <w:rPr>
+          <w:rFonts w:ascii="돋움체" w:eastAsia="돋움체" w:hAnsi="돋움체" w:hint="eastAsia"/>
+          <w:sz w:val="22"/>
+          <w:szCs w:val="22"/>
+        </w:rPr>
+        <w:t xml:space="preserve"> 하였다.</w:t>
+      </w:r>
+      <w:r>
+        <w:rPr>
+          <w:rFonts w:ascii="돋움체" w:eastAsia="돋움체" w:hAnsi="돋움체"/>
+          <w:sz w:val="22"/>
+          <w:szCs w:val="22"/>
+        </w:rPr>
+        <w:t xml:space="preserve"> </w:t>
+      </w:r>
+      <w:r>
+        <w:rPr>
+          <w:rFonts w:ascii="돋움체" w:eastAsia="돋움체" w:hAnsi="돋움체" w:hint="eastAsia"/>
+          <w:sz w:val="22"/>
+          <w:szCs w:val="22"/>
+        </w:rPr>
+        <w:t xml:space="preserve">문제는 </w:t>
+      </w:r>
+      <w:r>
+        <w:rPr>
+          <w:rFonts w:ascii="돋움체" w:eastAsia="돋움체" w:hAnsi="돋움체" w:hint="eastAsia"/>
+          <w:sz w:val="22"/>
+          <w:szCs w:val="22"/>
+        </w:rPr>
+        <w:t xml:space="preserve">음성인식이나 글쓰기 인식률은 </w:t>
+      </w:r>
+      <w:r>
+        <w:rPr>
+          <w:rFonts w:ascii="돋움체" w:eastAsia="돋움체" w:hAnsi="돋움체" w:hint="eastAsia"/>
+          <w:sz w:val="22"/>
+          <w:szCs w:val="22"/>
+        </w:rPr>
+        <w:t>룰베이스로 하기에는 여러가지 난제들이 있었다.</w:t>
+      </w:r>
+      <w:r>
+        <w:rPr>
+          <w:rFonts w:ascii="돋움체" w:eastAsia="돋움체" w:hAnsi="돋움체"/>
+          <w:sz w:val="22"/>
+          <w:szCs w:val="22"/>
+        </w:rPr>
+        <w:t xml:space="preserve"> </w:t>
+      </w:r>
+      <w:r>
+        <w:rPr>
+          <w:rFonts w:ascii="돋움체" w:eastAsia="돋움체" w:hAnsi="돋움체" w:hint="eastAsia"/>
+          <w:sz w:val="22"/>
+          <w:szCs w:val="22"/>
+        </w:rPr>
+        <w:t xml:space="preserve">사람들이 반드시 정자체로 글을 쓰지 않으며 사투리나 </w:t>
+      </w:r>
+      <w:proofErr w:type="spellStart"/>
+      <w:r>
+        <w:rPr>
+          <w:rFonts w:ascii="돋움체" w:eastAsia="돋움체" w:hAnsi="돋움체" w:hint="eastAsia"/>
+          <w:sz w:val="22"/>
+          <w:szCs w:val="22"/>
+        </w:rPr>
+        <w:t>억양등이</w:t>
+      </w:r>
+      <w:proofErr w:type="spellEnd"/>
+      <w:r>
+        <w:rPr>
+          <w:rFonts w:ascii="돋움체" w:eastAsia="돋움체" w:hAnsi="돋움체" w:hint="eastAsia"/>
+          <w:sz w:val="22"/>
+          <w:szCs w:val="22"/>
+        </w:rPr>
+        <w:t xml:space="preserve"> 일정하지 않는다는 문제점이 있었다.</w:t>
+      </w:r>
+      <w:r>
+        <w:rPr>
+          <w:rFonts w:ascii="돋움체" w:eastAsia="돋움체" w:hAnsi="돋움체"/>
+          <w:sz w:val="22"/>
+          <w:szCs w:val="22"/>
+        </w:rPr>
+        <w:t xml:space="preserve"> </w:t>
+      </w:r>
+      <w:r>
+        <w:rPr>
+          <w:rFonts w:ascii="돋움체" w:eastAsia="돋움체" w:hAnsi="돋움체" w:hint="eastAsia"/>
+          <w:sz w:val="22"/>
+          <w:szCs w:val="22"/>
+        </w:rPr>
+        <w:t>이러한 문제를 잡아내려면 그에 합당한 많은 데이터가 필요하였다.</w:t>
+      </w:r>
+      <w:r>
+        <w:rPr>
+          <w:rFonts w:ascii="돋움체" w:eastAsia="돋움체" w:hAnsi="돋움체" w:hint="eastAsia"/>
+          <w:sz w:val="22"/>
+          <w:szCs w:val="22"/>
+        </w:rPr>
+        <w:t xml:space="preserve"> 빅데이터가 수집, 가공이 활성화되면서 </w:t>
+      </w:r>
+      <w:proofErr w:type="spellStart"/>
+      <w:r>
+        <w:rPr>
+          <w:rFonts w:ascii="돋움체" w:eastAsia="돋움체" w:hAnsi="돋움체" w:hint="eastAsia"/>
+          <w:sz w:val="22"/>
+          <w:szCs w:val="22"/>
+        </w:rPr>
+        <w:t>머신러닝과</w:t>
+      </w:r>
+      <w:proofErr w:type="spellEnd"/>
+      <w:r>
+        <w:rPr>
+          <w:rFonts w:ascii="돋움체" w:eastAsia="돋움체" w:hAnsi="돋움체" w:hint="eastAsia"/>
+          <w:sz w:val="22"/>
+          <w:szCs w:val="22"/>
+        </w:rPr>
+        <w:t xml:space="preserve"> </w:t>
+      </w:r>
+      <w:proofErr w:type="spellStart"/>
+      <w:r>
+        <w:rPr>
+          <w:rFonts w:ascii="돋움체" w:eastAsia="돋움체" w:hAnsi="돋움체" w:hint="eastAsia"/>
+          <w:sz w:val="22"/>
+          <w:szCs w:val="22"/>
+        </w:rPr>
+        <w:t>딥러닝을</w:t>
+      </w:r>
+      <w:proofErr w:type="spellEnd"/>
+      <w:r>
+        <w:rPr>
+          <w:rFonts w:ascii="돋움체" w:eastAsia="돋움체" w:hAnsi="돋움체" w:hint="eastAsia"/>
+          <w:sz w:val="22"/>
+          <w:szCs w:val="22"/>
+        </w:rPr>
+        <w:t xml:space="preserve"> 적용할 수 있게 되어 </w:t>
+      </w:r>
+      <w:r>
+        <w:rPr>
+          <w:rFonts w:ascii="돋움체" w:eastAsia="돋움체" w:hAnsi="돋움체" w:hint="eastAsia"/>
+          <w:sz w:val="22"/>
+          <w:szCs w:val="22"/>
+        </w:rPr>
+        <w:t>이 부분이 해소가 되었다.</w:t>
+      </w:r>
+      <w:r>
+        <w:rPr>
+          <w:rFonts w:ascii="돋움체" w:eastAsia="돋움체" w:hAnsi="돋움체"/>
+          <w:sz w:val="22"/>
+          <w:szCs w:val="22"/>
+        </w:rPr>
+        <w:t xml:space="preserve"> </w:t>
+      </w:r>
+      <w:r>
+        <w:rPr>
+          <w:rFonts w:ascii="돋움체" w:eastAsia="돋움체" w:hAnsi="돋움체" w:hint="eastAsia"/>
+          <w:sz w:val="22"/>
+          <w:szCs w:val="22"/>
+        </w:rPr>
+        <w:t xml:space="preserve">이는 나비효과처럼 변화를 몰고와 인공지능 </w:t>
+      </w:r>
+      <w:proofErr w:type="spellStart"/>
+      <w:r>
+        <w:rPr>
+          <w:rFonts w:ascii="돋움체" w:eastAsia="돋움체" w:hAnsi="돋움체" w:hint="eastAsia"/>
+          <w:sz w:val="22"/>
+          <w:szCs w:val="22"/>
+        </w:rPr>
+        <w:t>챗봇의</w:t>
+      </w:r>
+      <w:proofErr w:type="spellEnd"/>
+      <w:r>
+        <w:rPr>
+          <w:rFonts w:ascii="돋움체" w:eastAsia="돋움체" w:hAnsi="돋움체" w:hint="eastAsia"/>
+          <w:sz w:val="22"/>
+          <w:szCs w:val="22"/>
+        </w:rPr>
+        <w:t xml:space="preserve"> 활성화를 불러오고 손이 자유롭게 되어 더 많은 작업을 할 수 </w:t>
+      </w:r>
+      <w:proofErr w:type="spellStart"/>
+      <w:r>
+        <w:rPr>
+          <w:rFonts w:ascii="돋움체" w:eastAsia="돋움체" w:hAnsi="돋움체" w:hint="eastAsia"/>
+          <w:sz w:val="22"/>
+          <w:szCs w:val="22"/>
+        </w:rPr>
+        <w:t>있게되는</w:t>
+      </w:r>
+      <w:proofErr w:type="spellEnd"/>
+      <w:r>
+        <w:rPr>
+          <w:rFonts w:ascii="돋움체" w:eastAsia="돋움체" w:hAnsi="돋움체" w:hint="eastAsia"/>
+          <w:sz w:val="22"/>
+          <w:szCs w:val="22"/>
+        </w:rPr>
+        <w:t xml:space="preserve"> 효과를 가져왔다.</w:t>
+      </w:r>
+    </w:p>
+    <w:p>
+      <w:pPr>
+        <w:pStyle w:val="a3"/>
+        <w:spacing w:line="360" w:lineRule="auto"/>
+        <w:ind w:firstLineChars="100" w:firstLine="220"/>
+        <w:rPr>
+          <w:rFonts w:ascii="돋움체" w:eastAsia="돋움체" w:hAnsi="돋움체"/>
+          <w:sz w:val="22"/>
+          <w:szCs w:val="22"/>
+        </w:rPr>
+      </w:pPr>
+      <w:r>
+        <w:rPr>
+          <w:rFonts w:ascii="돋움체" w:eastAsia="돋움체" w:hAnsi="돋움체" w:hint="eastAsia"/>
+          <w:sz w:val="22"/>
+          <w:szCs w:val="22"/>
+        </w:rPr>
+        <w:t>여러가지 선순환을 가져오지만 개인의 사생활 정보를 수집해야</w:t>
+      </w:r>
+      <w:r>
+        <w:rPr>
+          <w:rFonts w:ascii="돋움체" w:eastAsia="돋움체" w:hAnsi="돋움체" w:hint="eastAsia"/>
+          <w:sz w:val="22"/>
+          <w:szCs w:val="22"/>
+        </w:rPr>
+        <w:t xml:space="preserve"> </w:t>
+      </w:r>
+      <w:r>
+        <w:rPr>
+          <w:rFonts w:ascii="돋움체" w:eastAsia="돋움체" w:hAnsi="돋움체" w:hint="eastAsia"/>
+          <w:sz w:val="22"/>
+          <w:szCs w:val="22"/>
+        </w:rPr>
+        <w:t>하는 아주 큰 문제가 있다.</w:t>
+      </w:r>
+      <w:r>
+        <w:rPr>
+          <w:rFonts w:ascii="돋움체" w:eastAsia="돋움체" w:hAnsi="돋움체"/>
+          <w:sz w:val="22"/>
+          <w:szCs w:val="22"/>
+        </w:rPr>
+        <w:t xml:space="preserve"> </w:t>
+      </w:r>
+      <w:r>
+        <w:rPr>
+          <w:rFonts w:ascii="돋움체" w:eastAsia="돋움체" w:hAnsi="돋움체" w:hint="eastAsia"/>
+          <w:sz w:val="22"/>
+          <w:szCs w:val="22"/>
+        </w:rPr>
+        <w:t>빅데이터도 결국에 없는 데이터를 사용할 순 없으므로 데이터를 수집해야</w:t>
+      </w:r>
+      <w:r>
+        <w:rPr>
+          <w:rFonts w:ascii="돋움체" w:eastAsia="돋움체" w:hAnsi="돋움체" w:hint="eastAsia"/>
+          <w:sz w:val="22"/>
+          <w:szCs w:val="22"/>
+        </w:rPr>
+        <w:t xml:space="preserve"> </w:t>
+      </w:r>
+      <w:r>
+        <w:rPr>
+          <w:rFonts w:ascii="돋움체" w:eastAsia="돋움체" w:hAnsi="돋움체" w:hint="eastAsia"/>
+          <w:sz w:val="22"/>
+          <w:szCs w:val="22"/>
+        </w:rPr>
+        <w:t xml:space="preserve">하는데 이 방식이 </w:t>
+      </w:r>
+      <w:r>
+        <w:rPr>
+          <w:rFonts w:ascii="돋움체" w:eastAsia="돋움체" w:hAnsi="돋움체"/>
+          <w:sz w:val="22"/>
+          <w:szCs w:val="22"/>
+        </w:rPr>
+        <w:t>SNS</w:t>
+      </w:r>
+      <w:r>
+        <w:rPr>
+          <w:rFonts w:ascii="돋움체" w:eastAsia="돋움체" w:hAnsi="돋움체" w:hint="eastAsia"/>
+          <w:sz w:val="22"/>
+          <w:szCs w:val="22"/>
+        </w:rPr>
+        <w:t>나 검색기록 등 사생활 침해요소가 다분한 데이터들이 많다.</w:t>
+      </w:r>
+      <w:r>
+        <w:rPr>
+          <w:rFonts w:ascii="돋움체" w:eastAsia="돋움체" w:hAnsi="돋움체"/>
+          <w:sz w:val="22"/>
+          <w:szCs w:val="22"/>
+        </w:rPr>
+        <w:t xml:space="preserve"> </w:t>
+      </w:r>
+      <w:r>
+        <w:rPr>
+          <w:rFonts w:ascii="돋움체" w:eastAsia="돋움체" w:hAnsi="돋움체" w:hint="eastAsia"/>
+          <w:sz w:val="22"/>
+          <w:szCs w:val="22"/>
+        </w:rPr>
+        <w:t xml:space="preserve">가령 </w:t>
+      </w:r>
+      <w:r>
+        <w:rPr>
+          <w:rFonts w:ascii="돋움체" w:eastAsia="돋움체" w:hAnsi="돋움체" w:hint="eastAsia"/>
+          <w:sz w:val="22"/>
+          <w:szCs w:val="22"/>
+        </w:rPr>
+        <w:lastRenderedPageBreak/>
+        <w:t>사진인식율을 높이기 위해서 클라우드 내의 사진들을 들여 본다면 민감한 사진이나 사용자를 식별할 수 있는 사진을 들여다볼 수 있다는 것이다.</w:t>
+      </w:r>
+      <w:r>
+        <w:rPr>
+          <w:rFonts w:ascii="돋움체" w:eastAsia="돋움체" w:hAnsi="돋움체"/>
+          <w:sz w:val="22"/>
+          <w:szCs w:val="22"/>
+        </w:rPr>
+        <w:t xml:space="preserve"> </w:t>
+      </w:r>
+      <w:r>
+        <w:rPr>
+          <w:rFonts w:ascii="돋움체" w:eastAsia="돋움체" w:hAnsi="돋움체" w:hint="eastAsia"/>
+          <w:sz w:val="22"/>
+          <w:szCs w:val="22"/>
+        </w:rPr>
+        <w:t>그리고 이러한 데이터를 만약 불순한 집단,</w:t>
+      </w:r>
+      <w:r>
+        <w:rPr>
+          <w:rFonts w:ascii="돋움체" w:eastAsia="돋움체" w:hAnsi="돋움체"/>
+          <w:sz w:val="22"/>
+          <w:szCs w:val="22"/>
+        </w:rPr>
+        <w:t xml:space="preserve"> </w:t>
+      </w:r>
+      <w:r>
+        <w:rPr>
+          <w:rFonts w:ascii="돋움체" w:eastAsia="돋움체" w:hAnsi="돋움체" w:hint="eastAsia"/>
+          <w:sz w:val="22"/>
+          <w:szCs w:val="22"/>
+        </w:rPr>
+        <w:t xml:space="preserve">해커나 독재국가의 정부 등의 손에 들어간다면 </w:t>
+      </w:r>
+      <w:r>
+        <w:rPr>
+          <w:rFonts w:ascii="돋움체" w:eastAsia="돋움체" w:hAnsi="돋움체" w:hint="eastAsia"/>
+          <w:sz w:val="22"/>
+          <w:szCs w:val="22"/>
+        </w:rPr>
+        <w:t>아주 큰 문제를 일으킬 수 있다.</w:t>
+      </w:r>
+    </w:p>
+    <w:p>
+      <w:pPr>
+        <w:pStyle w:val="a3"/>
+        <w:spacing w:line="360" w:lineRule="auto"/>
+        <w:ind w:firstLineChars="100" w:firstLine="220"/>
+        <w:rPr>
+          <w:rFonts w:ascii="돋움체" w:eastAsia="돋움체" w:hAnsi="돋움체"/>
+          <w:sz w:val="22"/>
+          <w:szCs w:val="22"/>
+        </w:rPr>
+      </w:pPr>
+      <w:r>
+        <w:rPr>
+          <w:rFonts w:ascii="돋움체" w:eastAsia="돋움체" w:hAnsi="돋움체" w:hint="eastAsia"/>
+          <w:sz w:val="22"/>
+          <w:szCs w:val="22"/>
+        </w:rPr>
+        <w:t xml:space="preserve">이러한 시류속에 </w:t>
+      </w:r>
+      <w:r>
+        <w:rPr>
+          <w:rFonts w:ascii="돋움체" w:eastAsia="돋움체" w:hAnsi="돋움체" w:hint="eastAsia"/>
+          <w:sz w:val="22"/>
+          <w:szCs w:val="22"/>
+        </w:rPr>
+        <w:t>데이터 과학자들의 책임은 더욱 무거워져 간다.</w:t>
+      </w:r>
+      <w:r>
+        <w:rPr>
+          <w:rFonts w:ascii="돋움체" w:eastAsia="돋움체" w:hAnsi="돋움체"/>
+          <w:sz w:val="22"/>
+          <w:szCs w:val="22"/>
+        </w:rPr>
+        <w:t xml:space="preserve"> </w:t>
+      </w:r>
+      <w:r>
+        <w:rPr>
+          <w:rFonts w:ascii="돋움체" w:eastAsia="돋움체" w:hAnsi="돋움체" w:hint="eastAsia"/>
+          <w:sz w:val="22"/>
+          <w:szCs w:val="22"/>
+        </w:rPr>
+        <w:t>과거 데이터 과학자는 그냥 수학과 통계만 잘하면 됐다면 지금은 그 도메인 지식 자체를 이해하고 활용할 줄 알아야</w:t>
+      </w:r>
+      <w:r>
+        <w:rPr>
+          <w:rFonts w:ascii="돋움체" w:eastAsia="돋움체" w:hAnsi="돋움체" w:hint="eastAsia"/>
+          <w:sz w:val="22"/>
+          <w:szCs w:val="22"/>
+        </w:rPr>
+        <w:t xml:space="preserve"> 하며</w:t>
+      </w:r>
+      <w:r>
+        <w:rPr>
+          <w:rFonts w:ascii="돋움체" w:eastAsia="돋움체" w:hAnsi="돋움체" w:hint="eastAsia"/>
+          <w:sz w:val="22"/>
+          <w:szCs w:val="22"/>
+        </w:rPr>
+        <w:t xml:space="preserve"> 자신의 생각을 구현할 수 있는 정도의 최소한의 개발 지식을 갖추어야한다.</w:t>
+      </w:r>
+      <w:r>
+        <w:rPr>
+          <w:rFonts w:ascii="돋움체" w:eastAsia="돋움체" w:hAnsi="돋움체"/>
+          <w:sz w:val="22"/>
+          <w:szCs w:val="22"/>
+        </w:rPr>
+        <w:t xml:space="preserve"> </w:t>
+      </w:r>
+      <w:r>
+        <w:rPr>
+          <w:rFonts w:ascii="돋움체" w:eastAsia="돋움체" w:hAnsi="돋움체" w:hint="eastAsia"/>
+          <w:sz w:val="22"/>
+          <w:szCs w:val="22"/>
+        </w:rPr>
+        <w:t>그리고 높은 수준의 윤리의식을 갖추어야한다. 자신이 다루는 데이터가 남들에게는 소중한 데이터임을 깨닫고 적법한 절차를 갖추고 보안에 신경</w:t>
+      </w:r>
+      <w:r>
+        <w:rPr>
+          <w:rFonts w:ascii="돋움체" w:eastAsia="돋움체" w:hAnsi="돋움체" w:hint="eastAsia"/>
+          <w:sz w:val="22"/>
+          <w:szCs w:val="22"/>
+        </w:rPr>
+        <w:t xml:space="preserve"> </w:t>
+      </w:r>
+      <w:r>
+        <w:rPr>
+          <w:rFonts w:ascii="돋움체" w:eastAsia="돋움체" w:hAnsi="돋움체" w:hint="eastAsia"/>
+          <w:sz w:val="22"/>
+          <w:szCs w:val="22"/>
+        </w:rPr>
+        <w:t>써서 다루어야</w:t>
+      </w:r>
+      <w:r>
+        <w:rPr>
+          <w:rFonts w:ascii="돋움체" w:eastAsia="돋움체" w:hAnsi="돋움체" w:hint="eastAsia"/>
+          <w:sz w:val="22"/>
+          <w:szCs w:val="22"/>
+        </w:rPr>
+        <w:t xml:space="preserve"> </w:t>
+      </w:r>
+      <w:r>
+        <w:rPr>
+          <w:rFonts w:ascii="돋움체" w:eastAsia="돋움체" w:hAnsi="돋움체" w:hint="eastAsia"/>
+          <w:sz w:val="22"/>
+          <w:szCs w:val="22"/>
+        </w:rPr>
+        <w:t>한다.</w:t>
+      </w:r>
+    </w:p>
+    <w:p>
+      <w:pPr>
+        <w:pStyle w:val="a3"/>
+        <w:spacing w:line="360" w:lineRule="auto"/>
+        <w:ind w:firstLineChars="100" w:firstLine="220"/>
+        <w:rPr>
+          <w:rFonts w:ascii="돋움체" w:eastAsia="돋움체" w:hAnsi="돋움체"/>
+          <w:sz w:val="22"/>
+          <w:szCs w:val="22"/>
+        </w:rPr>
+      </w:pPr>
+      <w:r>
+        <w:rPr>
+          <w:rFonts w:ascii="돋움체" w:eastAsia="돋움체" w:hAnsi="돋움체" w:hint="eastAsia"/>
+          <w:sz w:val="22"/>
+          <w:szCs w:val="22"/>
+        </w:rPr>
+        <w:t>한국과 미국 모두 데이터를 다루는 플랫폼 기업들이 강세를 보이고 있다.</w:t>
+      </w:r>
+      <w:r>
+        <w:rPr>
+          <w:rFonts w:ascii="돋움체" w:eastAsia="돋움체" w:hAnsi="돋움체"/>
+          <w:sz w:val="22"/>
+          <w:szCs w:val="22"/>
+        </w:rPr>
+        <w:t xml:space="preserve"> </w:t>
+      </w:r>
+      <w:r>
+        <w:rPr>
+          <w:rFonts w:ascii="돋움체" w:eastAsia="돋움체" w:hAnsi="돋움체" w:hint="eastAsia"/>
+          <w:sz w:val="22"/>
+          <w:szCs w:val="22"/>
+        </w:rPr>
+        <w:t>그 만큼 빅데이터의 중요성과 이를 다루는 기술</w:t>
+      </w:r>
+      <w:r>
+        <w:rPr>
+          <w:rFonts w:ascii="돋움체" w:eastAsia="돋움체" w:hAnsi="돋움체" w:hint="eastAsia"/>
+          <w:sz w:val="22"/>
+          <w:szCs w:val="22"/>
+        </w:rPr>
+        <w:t>이 주목받고 있다.</w:t>
+      </w:r>
+      <w:r>
+        <w:rPr>
+          <w:rFonts w:ascii="돋움체" w:eastAsia="돋움체" w:hAnsi="돋움체" w:hint="eastAsia"/>
+          <w:sz w:val="22"/>
+          <w:szCs w:val="22"/>
+        </w:rPr>
+        <w:t xml:space="preserve"> </w:t>
+      </w:r>
+      <w:r>
+        <w:rPr>
+          <w:rFonts w:ascii="돋움체" w:eastAsia="돋움체" w:hAnsi="돋움체" w:hint="eastAsia"/>
+          <w:sz w:val="22"/>
+          <w:szCs w:val="22"/>
+        </w:rPr>
+        <w:t xml:space="preserve">빅데이터 산업 및 이를 바탕으로 하는 플랫폼 산업은 </w:t>
+      </w:r>
+      <w:r>
+        <w:rPr>
+          <w:rFonts w:ascii="돋움체" w:eastAsia="돋움체" w:hAnsi="돋움체" w:hint="eastAsia"/>
+          <w:sz w:val="22"/>
+          <w:szCs w:val="22"/>
+        </w:rPr>
+        <w:t>인력이 전부인 우리나라의 미래 먹거리 산업이 될 것이다.</w:t>
+      </w:r>
+      <w:r>
+        <w:rPr>
+          <w:rFonts w:ascii="돋움체" w:eastAsia="돋움체" w:hAnsi="돋움체"/>
+          <w:sz w:val="22"/>
+          <w:szCs w:val="22"/>
+        </w:rPr>
+        <w:t xml:space="preserve"> </w:t>
+      </w:r>
+      <w:r>
+        <w:rPr>
+          <w:rFonts w:ascii="돋움체" w:eastAsia="돋움체" w:hAnsi="돋움체" w:hint="eastAsia"/>
+          <w:sz w:val="22"/>
+          <w:szCs w:val="22"/>
+        </w:rPr>
+        <w:t xml:space="preserve">이러한 시대의 흐름에 힘입어 </w:t>
+      </w:r>
+      <w:r>
+        <w:rPr>
+          <w:rFonts w:ascii="돋움체" w:eastAsia="돋움체" w:hAnsi="돋움체" w:hint="eastAsia"/>
+          <w:sz w:val="22"/>
+          <w:szCs w:val="22"/>
+        </w:rPr>
+        <w:t>데이터 과학자</w:t>
+      </w:r>
+      <w:r>
+        <w:rPr>
+          <w:rFonts w:ascii="돋움체" w:eastAsia="돋움체" w:hAnsi="돋움체" w:hint="eastAsia"/>
+          <w:sz w:val="22"/>
+          <w:szCs w:val="22"/>
+        </w:rPr>
+        <w:t>는</w:t>
+      </w:r>
+      <w:r>
+        <w:rPr>
+          <w:rFonts w:ascii="돋움체" w:eastAsia="돋움체" w:hAnsi="돋움체" w:hint="eastAsia"/>
+          <w:sz w:val="22"/>
+          <w:szCs w:val="22"/>
+        </w:rPr>
+        <w:t xml:space="preserve"> 앞으로 우리나라의 산업을 </w:t>
+      </w:r>
+      <w:r>
+        <w:rPr>
+          <w:rFonts w:ascii="돋움체" w:eastAsia="돋움체" w:hAnsi="돋움체" w:hint="eastAsia"/>
+          <w:sz w:val="22"/>
+          <w:szCs w:val="22"/>
+        </w:rPr>
+        <w:t xml:space="preserve">선도하고 </w:t>
+      </w:r>
+      <w:r>
+        <w:rPr>
+          <w:rFonts w:ascii="돋움체" w:eastAsia="돋움체" w:hAnsi="돋움체" w:hint="eastAsia"/>
+          <w:sz w:val="22"/>
+          <w:szCs w:val="22"/>
+        </w:rPr>
+        <w:t>더 편리한 세상을 맞이할 방향타</w:t>
+      </w:r>
+      <w:r>
+        <w:rPr>
+          <w:rFonts w:ascii="돋움체" w:eastAsia="돋움체" w:hAnsi="돋움체" w:hint="eastAsia"/>
+          <w:sz w:val="22"/>
+          <w:szCs w:val="22"/>
+        </w:rPr>
+        <w:t xml:space="preserve"> 역할을 하게 될 것이다</w:t>
+      </w:r>
+      <w:r>
+        <w:rPr>
+          <w:rFonts w:ascii="돋움체" w:eastAsia="돋움체" w:hAnsi="돋움체" w:hint="eastAsia"/>
+          <w:sz w:val="22"/>
+          <w:szCs w:val="22"/>
+        </w:rPr>
+        <w:t>.</w:t>
+      </w:r>
+    </w:p>
+    <w:p>
+      <w:pPr>
+        <w:pStyle w:val="a3"/>
+        <w:spacing w:line="360" w:lineRule="auto"/>
+        <w:rPr>
+          <w:rFonts w:ascii="돋움체" w:eastAsia="돋움체" w:hAnsi="돋움체"/>
+          <w:sz w:val="22"/>
+          <w:szCs w:val="22"/>
+        </w:rPr>
+      </w:pPr>
+    </w:p>
+    <w:p>
+      <w:pPr>
+        <w:pStyle w:val="a3"/>
+        <w:spacing w:line="360" w:lineRule="auto"/>
+        <w:rPr>
+          <w:rFonts w:ascii="돋움체" w:eastAsia="돋움체" w:hAnsi="돋움체"/>
+          <w:b/>
+          <w:bCs/>
+          <w:sz w:val="22"/>
+          <w:szCs w:val="22"/>
+        </w:rPr>
+      </w:pPr>
+      <w:r>
+        <w:rPr>
+          <w:rFonts w:ascii="돋움체" w:eastAsia="돋움체" w:hAnsi="돋움체" w:hint="eastAsia"/>
+          <w:b/>
+          <w:bCs/>
+          <w:sz w:val="22"/>
+          <w:szCs w:val="22"/>
+        </w:rPr>
+        <w:t>4번문제</w:t>
+      </w:r>
+    </w:p>
+    <w:p>
+      <w:pPr>
+        <w:pStyle w:val="a3"/>
+        <w:spacing w:line="360" w:lineRule="auto"/>
+        <w:ind w:firstLineChars="100" w:firstLine="220"/>
+        <w:rPr>
+          <w:rFonts w:ascii="돋움체" w:eastAsia="돋움체" w:hAnsi="돋움체"/>
+          <w:sz w:val="22"/>
+          <w:szCs w:val="22"/>
+        </w:rPr>
+      </w:pPr>
+      <w:r>
+        <w:rPr>
+          <w:rFonts w:ascii="돋움체" w:eastAsia="돋움체" w:hAnsi="돋움체" w:hint="eastAsia"/>
+          <w:sz w:val="22"/>
+          <w:szCs w:val="22"/>
+        </w:rPr>
+        <w:t>데이터 품질의</w:t>
+      </w:r>
+      <w:r>
+        <w:rPr>
+          <w:rFonts w:ascii="돋움체" w:eastAsia="돋움체" w:hAnsi="돋움체" w:hint="eastAsia"/>
+          <w:sz w:val="22"/>
+          <w:szCs w:val="22"/>
+        </w:rPr>
+        <w:t xml:space="preserve"> 정의는 사전적 정의와 실무적 정의가 있다.</w:t>
+      </w:r>
+      <w:r>
+        <w:rPr>
+          <w:rFonts w:ascii="돋움체" w:eastAsia="돋움체" w:hAnsi="돋움체" w:hint="eastAsia"/>
+          <w:sz w:val="22"/>
+          <w:szCs w:val="22"/>
+        </w:rPr>
+        <w:t xml:space="preserve"> 사전적 정의는 데이터를 사용하기에 적절한 환경</w:t>
+      </w:r>
+      <w:r>
+        <w:rPr>
+          <w:rFonts w:ascii="돋움체" w:eastAsia="돋움체" w:hAnsi="돋움체" w:hint="eastAsia"/>
+          <w:sz w:val="22"/>
+          <w:szCs w:val="22"/>
+        </w:rPr>
+        <w:t>을 구현하는 것이다.</w:t>
+      </w:r>
+      <w:r>
+        <w:rPr>
+          <w:rFonts w:ascii="돋움체" w:eastAsia="돋움체" w:hAnsi="돋움체"/>
+          <w:sz w:val="22"/>
+          <w:szCs w:val="22"/>
+        </w:rPr>
+        <w:t xml:space="preserve"> </w:t>
+      </w:r>
+      <w:r>
+        <w:rPr>
+          <w:rFonts w:ascii="돋움체" w:eastAsia="돋움체" w:hAnsi="돋움체" w:hint="eastAsia"/>
+          <w:sz w:val="22"/>
+          <w:szCs w:val="22"/>
+        </w:rPr>
+        <w:t>즉 적합성,</w:t>
+      </w:r>
+      <w:r>
+        <w:rPr>
+          <w:rFonts w:ascii="돋움체" w:eastAsia="돋움체" w:hAnsi="돋움체"/>
+          <w:sz w:val="22"/>
+          <w:szCs w:val="22"/>
+        </w:rPr>
+        <w:t xml:space="preserve"> </w:t>
+      </w:r>
+      <w:r>
+        <w:rPr>
+          <w:rFonts w:ascii="돋움체" w:eastAsia="돋움체" w:hAnsi="돋움체" w:hint="eastAsia"/>
+          <w:sz w:val="22"/>
+          <w:szCs w:val="22"/>
+        </w:rPr>
+        <w:t>적시성</w:t>
+      </w:r>
+      <w:r>
+        <w:rPr>
+          <w:rFonts w:ascii="돋움체" w:eastAsia="돋움체" w:hAnsi="돋움체" w:hint="eastAsia"/>
+          <w:sz w:val="22"/>
+          <w:szCs w:val="22"/>
+        </w:rPr>
+        <w:t>,</w:t>
+      </w:r>
+      <w:r>
+        <w:rPr>
+          <w:rFonts w:ascii="돋움체" w:eastAsia="돋움체" w:hAnsi="돋움체" w:hint="eastAsia"/>
+          <w:sz w:val="22"/>
+          <w:szCs w:val="22"/>
+        </w:rPr>
+        <w:t xml:space="preserve"> 정확성</w:t>
+      </w:r>
+      <w:r>
+        <w:rPr>
+          <w:rFonts w:ascii="돋움체" w:eastAsia="돋움체" w:hAnsi="돋움체" w:hint="eastAsia"/>
+          <w:sz w:val="22"/>
+          <w:szCs w:val="22"/>
+        </w:rPr>
+        <w:t>,</w:t>
+      </w:r>
+      <w:r>
+        <w:rPr>
+          <w:rFonts w:ascii="돋움체" w:eastAsia="돋움체" w:hAnsi="돋움체" w:hint="eastAsia"/>
+          <w:sz w:val="22"/>
+          <w:szCs w:val="22"/>
+        </w:rPr>
+        <w:t xml:space="preserve"> 완전성</w:t>
+      </w:r>
+      <w:r>
+        <w:rPr>
+          <w:rFonts w:ascii="돋움체" w:eastAsia="돋움체" w:hAnsi="돋움체" w:hint="eastAsia"/>
+          <w:sz w:val="22"/>
+          <w:szCs w:val="22"/>
+        </w:rPr>
+        <w:t>,</w:t>
+      </w:r>
+      <w:r>
+        <w:rPr>
+          <w:rFonts w:ascii="돋움체" w:eastAsia="돋움체" w:hAnsi="돋움체" w:hint="eastAsia"/>
+          <w:sz w:val="22"/>
+          <w:szCs w:val="22"/>
+        </w:rPr>
+        <w:t xml:space="preserve"> 적절성</w:t>
+      </w:r>
+      <w:r>
+        <w:rPr>
+          <w:rFonts w:ascii="돋움체" w:eastAsia="돋움체" w:hAnsi="돋움체" w:hint="eastAsia"/>
+          <w:sz w:val="22"/>
+          <w:szCs w:val="22"/>
+        </w:rPr>
+        <w:t>,</w:t>
+      </w:r>
+      <w:r>
+        <w:rPr>
+          <w:rFonts w:ascii="돋움체" w:eastAsia="돋움체" w:hAnsi="돋움체" w:hint="eastAsia"/>
+          <w:sz w:val="22"/>
+          <w:szCs w:val="22"/>
+        </w:rPr>
+        <w:t xml:space="preserve"> 접근 가능성을 </w:t>
+      </w:r>
+      <w:r>
+        <w:rPr>
+          <w:rFonts w:ascii="돋움체" w:eastAsia="돋움체" w:hAnsi="돋움체" w:hint="eastAsia"/>
+          <w:sz w:val="22"/>
+          <w:szCs w:val="22"/>
+        </w:rPr>
+        <w:t>의미한다.</w:t>
+      </w:r>
+      <w:r>
+        <w:rPr>
+          <w:rFonts w:ascii="돋움체" w:eastAsia="돋움체" w:hAnsi="돋움체"/>
+          <w:sz w:val="22"/>
+          <w:szCs w:val="22"/>
+        </w:rPr>
+        <w:t xml:space="preserve"> </w:t>
+      </w:r>
+      <w:r>
+        <w:rPr>
+          <w:rFonts w:ascii="돋움체" w:eastAsia="돋움체" w:hAnsi="돋움체" w:hint="eastAsia"/>
+          <w:sz w:val="22"/>
+          <w:szCs w:val="22"/>
+        </w:rPr>
+        <w:t xml:space="preserve">데이터 품질의 실무적 정의는 </w:t>
+      </w:r>
+      <w:r>
+        <w:rPr>
+          <w:rFonts w:ascii="돋움체" w:eastAsia="돋움체" w:hAnsi="돋움체" w:hint="eastAsia"/>
+          <w:sz w:val="22"/>
+          <w:szCs w:val="22"/>
+        </w:rPr>
+        <w:t>지식 및 정보와 관련된 업무에 종사하는 사람들이 데이터를 활용하여 업무를 효과적으로 수행하기 위한 데이터의 기대수준이라 할 수 있다.</w:t>
+      </w:r>
+      <w:r>
+        <w:rPr>
+          <w:rFonts w:ascii="돋움체" w:eastAsia="돋움체" w:hAnsi="돋움체"/>
+          <w:sz w:val="22"/>
+          <w:szCs w:val="22"/>
+        </w:rPr>
+        <w:t xml:space="preserve"> </w:t>
+      </w:r>
+      <w:r>
+        <w:rPr>
+          <w:rFonts w:ascii="돋움체" w:eastAsia="돋움체" w:hAnsi="돋움체" w:hint="eastAsia"/>
+          <w:sz w:val="22"/>
+          <w:szCs w:val="22"/>
+        </w:rPr>
+        <w:t xml:space="preserve">정의 자체는 아무래도 좀 딱딱한 면이 있지만 간략하게 설명하자면 </w:t>
+      </w:r>
+      <w:r>
+        <w:rPr>
+          <w:rFonts w:ascii="돋움체" w:eastAsia="돋움체" w:hAnsi="돋움체" w:hint="eastAsia"/>
+          <w:sz w:val="22"/>
+          <w:szCs w:val="22"/>
+        </w:rPr>
+        <w:t>활용이 용이할수록 높은 품질의 데이터라고 할 수 있다.</w:t>
+      </w:r>
+      <w:r>
+        <w:rPr>
+          <w:rFonts w:ascii="돋움체" w:eastAsia="돋움체" w:hAnsi="돋움체"/>
+          <w:sz w:val="22"/>
+          <w:szCs w:val="22"/>
+        </w:rPr>
+        <w:t xml:space="preserve"> </w:t>
+      </w:r>
+    </w:p>
+    <w:p>
+      <w:pPr>
+        <w:pStyle w:val="a3"/>
+        <w:spacing w:line="360" w:lineRule="auto"/>
+        <w:ind w:firstLineChars="100" w:firstLine="220"/>
+        <w:rPr>
+          <w:rFonts w:ascii="돋움체" w:eastAsia="돋움체" w:hAnsi="돋움체"/>
+          <w:sz w:val="22"/>
+          <w:szCs w:val="22"/>
+        </w:rPr>
+      </w:pPr>
+      <w:r>
+        <w:rPr>
+          <w:rFonts w:ascii="돋움체" w:eastAsia="돋움체" w:hAnsi="돋움체" w:hint="eastAsia"/>
+          <w:sz w:val="22"/>
+          <w:szCs w:val="22"/>
+        </w:rPr>
+        <w:t>데이터를 수집하는</w:t>
+      </w:r>
+      <w:r>
+        <w:rPr>
+          <w:rFonts w:ascii="돋움체" w:eastAsia="돋움체" w:hAnsi="돋움체" w:hint="eastAsia"/>
+          <w:sz w:val="22"/>
+          <w:szCs w:val="22"/>
+        </w:rPr>
+        <w:t xml:space="preserve"> </w:t>
+      </w:r>
+      <w:r>
+        <w:rPr>
+          <w:rFonts w:ascii="돋움체" w:eastAsia="돋움체" w:hAnsi="돋움체" w:hint="eastAsia"/>
+          <w:sz w:val="22"/>
+          <w:szCs w:val="22"/>
+        </w:rPr>
+        <w:t>데는 데이터 과학자의 역할</w:t>
+      </w:r>
+      <w:r>
+        <w:rPr>
+          <w:rFonts w:ascii="돋움체" w:eastAsia="돋움체" w:hAnsi="돋움체" w:hint="eastAsia"/>
+          <w:sz w:val="22"/>
+          <w:szCs w:val="22"/>
+        </w:rPr>
+        <w:t>은</w:t>
+      </w:r>
+      <w:r>
+        <w:rPr>
+          <w:rFonts w:ascii="돋움체" w:eastAsia="돋움체" w:hAnsi="돋움체" w:hint="eastAsia"/>
+          <w:sz w:val="22"/>
+          <w:szCs w:val="22"/>
+        </w:rPr>
+        <w:t xml:space="preserve"> 과거에 비해서 오히려 줄었다.</w:t>
+      </w:r>
+      <w:r>
+        <w:rPr>
+          <w:rFonts w:ascii="돋움체" w:eastAsia="돋움체" w:hAnsi="돋움체"/>
+          <w:sz w:val="22"/>
+          <w:szCs w:val="22"/>
+        </w:rPr>
+        <w:t xml:space="preserve"> </w:t>
+      </w:r>
+      <w:r>
+        <w:rPr>
+          <w:rFonts w:ascii="돋움체" w:eastAsia="돋움체" w:hAnsi="돋움체" w:hint="eastAsia"/>
+          <w:sz w:val="22"/>
+          <w:szCs w:val="22"/>
+        </w:rPr>
+        <w:t>과거에 데이터를 얻는 방식은 실험과 조사에 기반을 두고 있었다.</w:t>
+      </w:r>
+      <w:r>
+        <w:rPr>
+          <w:rFonts w:ascii="돋움체" w:eastAsia="돋움체" w:hAnsi="돋움체"/>
+          <w:sz w:val="22"/>
+          <w:szCs w:val="22"/>
+        </w:rPr>
+        <w:t xml:space="preserve"> </w:t>
+      </w:r>
+      <w:r>
+        <w:rPr>
+          <w:rFonts w:ascii="돋움체" w:eastAsia="돋움체" w:hAnsi="돋움체" w:hint="eastAsia"/>
+          <w:sz w:val="22"/>
+          <w:szCs w:val="22"/>
+        </w:rPr>
+        <w:t>이런 방식은 시간과 노력이 많이 들어가는 반면 얻어진 결과는 충분히 부호화 되며 통제되었고 사용하기 용이한 정형데이터의 형태로 나왔다.</w:t>
+      </w:r>
+    </w:p>
+    <w:p>
+      <w:pPr>
+        <w:pStyle w:val="a3"/>
+        <w:spacing w:line="360" w:lineRule="auto"/>
+        <w:ind w:firstLineChars="100" w:firstLine="220"/>
+        <w:rPr>
+          <w:rFonts w:ascii="돋움체" w:eastAsia="돋움체" w:hAnsi="돋움체" w:hint="eastAsia"/>
+          <w:sz w:val="22"/>
+          <w:szCs w:val="22"/>
+        </w:rPr>
+      </w:pPr>
+      <w:r>
+        <w:rPr>
+          <w:rFonts w:ascii="돋움체" w:eastAsia="돋움체" w:hAnsi="돋움체" w:hint="eastAsia"/>
+          <w:sz w:val="22"/>
+          <w:szCs w:val="22"/>
+        </w:rPr>
+        <w:t>반면 최근 데이터 수집에서 데이터 과학자의 역할은 줄어들었다고 생각된다.</w:t>
+      </w:r>
+      <w:r>
+        <w:rPr>
+          <w:rFonts w:ascii="돋움체" w:eastAsia="돋움체" w:hAnsi="돋움체"/>
+          <w:sz w:val="22"/>
+          <w:szCs w:val="22"/>
+        </w:rPr>
+        <w:t xml:space="preserve"> </w:t>
+      </w:r>
+      <w:r>
+        <w:rPr>
+          <w:rFonts w:ascii="돋움체" w:eastAsia="돋움체" w:hAnsi="돋움체" w:hint="eastAsia"/>
+          <w:sz w:val="22"/>
+          <w:szCs w:val="22"/>
+        </w:rPr>
+        <w:t>이는 데이터 수집과정에서 데이터 과학자의 손길이 안 닿게 되는 경우도 있고 못 닿는 경우도 있다.</w:t>
+      </w:r>
+      <w:r>
+        <w:rPr>
+          <w:rFonts w:ascii="돋움체" w:eastAsia="돋움체" w:hAnsi="돋움체"/>
+          <w:sz w:val="22"/>
+          <w:szCs w:val="22"/>
+        </w:rPr>
+        <w:t xml:space="preserve"> </w:t>
+      </w:r>
+      <w:r>
+        <w:rPr>
+          <w:rFonts w:ascii="돋움체" w:eastAsia="돋움체" w:hAnsi="돋움체" w:hint="eastAsia"/>
+          <w:sz w:val="22"/>
+          <w:szCs w:val="22"/>
+        </w:rPr>
+        <w:t>가령 이미 주어진 환경이라면 추가적인 데이터 수집은 어려울 것이다.</w:t>
+      </w:r>
+      <w:r>
+        <w:rPr>
+          <w:rFonts w:ascii="돋움체" w:eastAsia="돋움체" w:hAnsi="돋움체"/>
+          <w:sz w:val="22"/>
+          <w:szCs w:val="22"/>
+        </w:rPr>
+        <w:t xml:space="preserve"> </w:t>
+      </w:r>
+      <w:r>
+        <w:rPr>
+          <w:rFonts w:ascii="돋움체" w:eastAsia="돋움체" w:hAnsi="돋움체" w:hint="eastAsia"/>
+          <w:sz w:val="22"/>
+          <w:szCs w:val="22"/>
+        </w:rPr>
+        <w:t>이부분에서는 어플리케이션 개발자와 기획자가 데이터의 수집에 더 연관이 있는 경우가 많다.</w:t>
+      </w:r>
+      <w:r>
+        <w:rPr>
+          <w:rFonts w:ascii="돋움체" w:eastAsia="돋움체" w:hAnsi="돋움체"/>
+          <w:sz w:val="22"/>
+          <w:szCs w:val="22"/>
+        </w:rPr>
+        <w:t xml:space="preserve"> </w:t>
+      </w:r>
+      <w:r>
+        <w:rPr>
+          <w:rFonts w:ascii="돋움체" w:eastAsia="돋움체" w:hAnsi="돋움체" w:hint="eastAsia"/>
+          <w:sz w:val="22"/>
+          <w:szCs w:val="22"/>
+        </w:rPr>
+        <w:t xml:space="preserve">이러한 방식으로 얻게 되는 데이터는 비정형데이터로 </w:t>
+      </w:r>
+      <w:proofErr w:type="spellStart"/>
+      <w:r>
+        <w:rPr>
+          <w:rFonts w:ascii="돋움체" w:eastAsia="돋움체" w:hAnsi="돋움체" w:hint="eastAsia"/>
+          <w:sz w:val="22"/>
+          <w:szCs w:val="22"/>
+        </w:rPr>
+        <w:t>로그성</w:t>
+      </w:r>
+      <w:proofErr w:type="spellEnd"/>
+      <w:r>
+        <w:rPr>
+          <w:rFonts w:ascii="돋움체" w:eastAsia="돋움체" w:hAnsi="돋움체" w:hint="eastAsia"/>
+          <w:sz w:val="22"/>
+          <w:szCs w:val="22"/>
+        </w:rPr>
+        <w:t xml:space="preserve"> 데이터이며 </w:t>
+      </w:r>
+      <w:proofErr w:type="spellStart"/>
+      <w:r>
+        <w:rPr>
+          <w:rFonts w:ascii="돋움체" w:eastAsia="돋움체" w:hAnsi="돋움체" w:hint="eastAsia"/>
+          <w:sz w:val="22"/>
+          <w:szCs w:val="22"/>
+        </w:rPr>
+        <w:t>결측치도</w:t>
+      </w:r>
+      <w:proofErr w:type="spellEnd"/>
+      <w:r>
+        <w:rPr>
+          <w:rFonts w:ascii="돋움체" w:eastAsia="돋움체" w:hAnsi="돋움체" w:hint="eastAsia"/>
+          <w:sz w:val="22"/>
+          <w:szCs w:val="22"/>
+        </w:rPr>
+        <w:t xml:space="preserve"> </w:t>
+      </w:r>
+      <w:r>
+        <w:rPr>
+          <w:rFonts w:ascii="돋움체" w:eastAsia="돋움체" w:hAnsi="돋움체" w:hint="eastAsia"/>
+          <w:sz w:val="22"/>
+          <w:szCs w:val="22"/>
+        </w:rPr>
+        <w:lastRenderedPageBreak/>
+        <w:t>많고 속성이 부정확한 경우가 많다.</w:t>
+      </w:r>
+      <w:r>
+        <w:rPr>
+          <w:rFonts w:ascii="돋움체" w:eastAsia="돋움체" w:hAnsi="돋움체"/>
+          <w:sz w:val="22"/>
+          <w:szCs w:val="22"/>
+        </w:rPr>
+        <w:t xml:space="preserve"> </w:t>
+      </w:r>
+      <w:r>
+        <w:rPr>
+          <w:rFonts w:ascii="돋움체" w:eastAsia="돋움체" w:hAnsi="돋움체" w:hint="eastAsia"/>
+          <w:sz w:val="22"/>
+          <w:szCs w:val="22"/>
+        </w:rPr>
+        <w:t>하지만 컴퓨터는 기본적으로 데이터를 정형화된</w:t>
+      </w:r>
+      <w:r>
+        <w:rPr>
+          <w:rFonts w:ascii="돋움체" w:eastAsia="돋움체" w:hAnsi="돋움체"/>
+          <w:sz w:val="22"/>
+          <w:szCs w:val="22"/>
+        </w:rPr>
+        <w:t xml:space="preserve"> </w:t>
+      </w:r>
+      <w:r>
+        <w:rPr>
+          <w:rFonts w:ascii="돋움체" w:eastAsia="돋움체" w:hAnsi="돋움체" w:hint="eastAsia"/>
+          <w:sz w:val="22"/>
+          <w:szCs w:val="22"/>
+        </w:rPr>
+        <w:t>데이터만 사용할 수 있다.</w:t>
+      </w:r>
+      <w:r>
+        <w:rPr>
+          <w:rFonts w:ascii="돋움체" w:eastAsia="돋움체" w:hAnsi="돋움체"/>
+          <w:sz w:val="22"/>
+          <w:szCs w:val="22"/>
+        </w:rPr>
+        <w:t xml:space="preserve"> </w:t>
+      </w:r>
+      <w:r>
+        <w:rPr>
+          <w:rFonts w:ascii="돋움체" w:eastAsia="돋움체" w:hAnsi="돋움체" w:hint="eastAsia"/>
+          <w:sz w:val="22"/>
+          <w:szCs w:val="22"/>
+        </w:rPr>
+        <w:t>비정형 데이터는 낮은 품질의 데이터와 궤를 같이한다고 할 수 있다.</w:t>
+      </w:r>
+      <w:r>
+        <w:rPr>
+          <w:rFonts w:ascii="돋움체" w:eastAsia="돋움체" w:hAnsi="돋움체"/>
+          <w:sz w:val="22"/>
+          <w:szCs w:val="22"/>
+        </w:rPr>
+        <w:t xml:space="preserve"> </w:t>
+      </w:r>
+      <w:r>
+        <w:rPr>
+          <w:rFonts w:ascii="돋움체" w:eastAsia="돋움체" w:hAnsi="돋움체" w:hint="eastAsia"/>
+          <w:sz w:val="22"/>
+          <w:szCs w:val="22"/>
+        </w:rPr>
+        <w:t>이러한 데이터의 품질을 높이는 것은 중요한 과제라고 생각한다.</w:t>
+      </w:r>
+    </w:p>
+    <w:p>
+      <w:pPr>
+        <w:pStyle w:val="a3"/>
+        <w:spacing w:line="360" w:lineRule="auto"/>
+        <w:ind w:firstLineChars="100" w:firstLine="220"/>
+        <w:rPr>
+          <w:rFonts w:ascii="돋움체" w:eastAsia="돋움체" w:hAnsi="돋움체" w:hint="eastAsia"/>
+          <w:sz w:val="22"/>
+          <w:szCs w:val="22"/>
+        </w:rPr>
+      </w:pPr>
+      <w:r>
+        <w:rPr>
+          <w:rFonts w:ascii="돋움체" w:eastAsia="돋움체" w:hAnsi="돋움체" w:hint="eastAsia"/>
+          <w:sz w:val="22"/>
+          <w:szCs w:val="22"/>
+        </w:rPr>
+        <w:t>높은 품질,</w:t>
+      </w:r>
+      <w:r>
+        <w:rPr>
+          <w:rFonts w:ascii="돋움체" w:eastAsia="돋움체" w:hAnsi="돋움체"/>
+          <w:sz w:val="22"/>
+          <w:szCs w:val="22"/>
+        </w:rPr>
+        <w:t xml:space="preserve"> </w:t>
+      </w:r>
+      <w:r>
+        <w:rPr>
+          <w:rFonts w:ascii="돋움체" w:eastAsia="돋움체" w:hAnsi="돋움체" w:hint="eastAsia"/>
+          <w:sz w:val="22"/>
+          <w:szCs w:val="22"/>
+        </w:rPr>
+        <w:t xml:space="preserve">좋은 품질의 데이터는 </w:t>
+      </w:r>
+      <w:r>
+        <w:rPr>
+          <w:rFonts w:ascii="돋움체" w:eastAsia="돋움체" w:hAnsi="돋움체"/>
+          <w:sz w:val="22"/>
+          <w:szCs w:val="22"/>
+        </w:rPr>
+        <w:t>“</w:t>
+      </w:r>
+      <w:r>
+        <w:rPr>
+          <w:rFonts w:ascii="돋움체" w:eastAsia="돋움체" w:hAnsi="돋움체" w:hint="eastAsia"/>
+          <w:sz w:val="22"/>
+          <w:szCs w:val="22"/>
+        </w:rPr>
+        <w:t>충분히 가공된 데이터</w:t>
+      </w:r>
+      <w:r>
+        <w:rPr>
+          <w:rFonts w:ascii="돋움체" w:eastAsia="돋움체" w:hAnsi="돋움체"/>
+          <w:sz w:val="22"/>
+          <w:szCs w:val="22"/>
+        </w:rPr>
+        <w:t>”</w:t>
+      </w:r>
+      <w:r>
+        <w:rPr>
+          <w:rFonts w:ascii="돋움체" w:eastAsia="돋움체" w:hAnsi="돋움체" w:hint="eastAsia"/>
+          <w:sz w:val="22"/>
+          <w:szCs w:val="22"/>
+        </w:rPr>
+        <w:t>라고도 할 수 있다.</w:t>
+      </w:r>
+      <w:r>
+        <w:rPr>
+          <w:rFonts w:ascii="돋움체" w:eastAsia="돋움체" w:hAnsi="돋움체"/>
+          <w:sz w:val="22"/>
+          <w:szCs w:val="22"/>
+        </w:rPr>
+        <w:t xml:space="preserve"> </w:t>
+      </w:r>
+      <w:r>
+        <w:rPr>
+          <w:rFonts w:ascii="돋움체" w:eastAsia="돋움체" w:hAnsi="돋움체" w:hint="eastAsia"/>
+          <w:sz w:val="22"/>
+          <w:szCs w:val="22"/>
+        </w:rPr>
+        <w:t>그러나 현대에 빅데이터 시대가 도래하면서 많은 데이터를 얻게 되었지만 데이터의 품질은 낮게 되었다.</w:t>
+      </w:r>
+      <w:r>
+        <w:rPr>
+          <w:rFonts w:ascii="돋움체" w:eastAsia="돋움체" w:hAnsi="돋움체"/>
+          <w:sz w:val="22"/>
+          <w:szCs w:val="22"/>
+        </w:rPr>
+        <w:t xml:space="preserve"> </w:t>
+      </w:r>
+      <w:r>
+        <w:rPr>
+          <w:rFonts w:ascii="돋움체" w:eastAsia="돋움체" w:hAnsi="돋움체" w:hint="eastAsia"/>
+          <w:sz w:val="22"/>
+          <w:szCs w:val="22"/>
+        </w:rPr>
+        <w:t>하지만 이러한 변화하는 흐름에도 불구하고 데이터 품질에 관해서 기업들이 크게 생각하지 못하는 경향이 있다.</w:t>
+      </w:r>
+      <w:r>
+        <w:rPr>
+          <w:rFonts w:ascii="돋움체" w:eastAsia="돋움체" w:hAnsi="돋움체"/>
+          <w:sz w:val="22"/>
+          <w:szCs w:val="22"/>
+        </w:rPr>
+        <w:t xml:space="preserve"> </w:t>
+      </w:r>
+      <w:r>
+        <w:rPr>
+          <w:rFonts w:ascii="돋움체" w:eastAsia="돋움체" w:hAnsi="돋움체" w:hint="eastAsia"/>
+          <w:sz w:val="22"/>
+          <w:szCs w:val="22"/>
+        </w:rPr>
+        <w:t xml:space="preserve">이는 </w:t>
+      </w:r>
+      <w:r>
+        <w:rPr>
+          <w:rFonts w:ascii="돋움체" w:eastAsia="돋움체" w:hAnsi="돋움체" w:hint="eastAsia"/>
+          <w:sz w:val="22"/>
+          <w:szCs w:val="22"/>
+        </w:rPr>
+        <w:t>빅데이터의 흐름이 빠르게 변하는 것과 무관하지 않을 것이라고 생각이 든다.</w:t>
+      </w:r>
+      <w:r>
+        <w:rPr>
+          <w:rFonts w:ascii="돋움체" w:eastAsia="돋움체" w:hAnsi="돋움체"/>
+          <w:sz w:val="22"/>
+          <w:szCs w:val="22"/>
+        </w:rPr>
+        <w:t xml:space="preserve"> </w:t>
+      </w:r>
+      <w:r>
+        <w:rPr>
+          <w:rFonts w:ascii="돋움체" w:eastAsia="돋움체" w:hAnsi="돋움체" w:hint="eastAsia"/>
+          <w:sz w:val="22"/>
+          <w:szCs w:val="22"/>
+        </w:rPr>
+        <w:t>과거의 방식들로 얻은 것은 처음부터 정형데이터에 가까웠기에 가공에 큰 공을 안 들였던 그 관성이 지금까지 남아 있는 것으로 판단된다.</w:t>
+      </w:r>
+    </w:p>
+    <w:p>
+      <w:pPr>
+        <w:pStyle w:val="a3"/>
+        <w:spacing w:line="360" w:lineRule="auto"/>
+        <w:ind w:firstLineChars="100" w:firstLine="220"/>
+        <w:rPr>
+          <w:rFonts w:ascii="돋움체" w:eastAsia="돋움체" w:hAnsi="돋움체"/>
+          <w:sz w:val="22"/>
+          <w:szCs w:val="22"/>
+        </w:rPr>
+      </w:pPr>
+      <w:r>
+        <w:rPr>
+          <w:rFonts w:ascii="돋움체" w:eastAsia="돋움체" w:hAnsi="돋움체" w:hint="eastAsia"/>
+          <w:sz w:val="22"/>
+          <w:szCs w:val="22"/>
+        </w:rPr>
+        <w:t>잘못된 데이터로는 잘못된 값 밖에 얻을 수 없다</w:t>
+      </w:r>
+      <w:r>
+        <w:rPr>
+          <w:rFonts w:ascii="돋움체" w:eastAsia="돋움체" w:hAnsi="돋움체"/>
+          <w:sz w:val="22"/>
+          <w:szCs w:val="22"/>
+        </w:rPr>
+        <w:t xml:space="preserve">. </w:t>
+      </w:r>
+      <w:r>
+        <w:rPr>
+          <w:rFonts w:ascii="돋움체" w:eastAsia="돋움체" w:hAnsi="돋움체" w:hint="eastAsia"/>
+          <w:sz w:val="22"/>
+          <w:szCs w:val="22"/>
+        </w:rPr>
+        <w:t>그렇기에 빅데이터 시대에서는 데이터 품질의 관리에도 신경을 쓰는 것이 중요하다.</w:t>
+      </w:r>
+      <w:r>
+        <w:rPr>
+          <w:rFonts w:ascii="돋움체" w:eastAsia="돋움체" w:hAnsi="돋움체"/>
+          <w:sz w:val="22"/>
+          <w:szCs w:val="22"/>
+        </w:rPr>
+        <w:t xml:space="preserve"> </w:t>
+      </w:r>
+      <w:r>
+        <w:rPr>
+          <w:rFonts w:ascii="돋움체" w:eastAsia="돋움체" w:hAnsi="돋움체" w:hint="eastAsia"/>
+          <w:sz w:val="22"/>
+          <w:szCs w:val="22"/>
+        </w:rPr>
+        <w:t>현존 시스템을 진단하고 우리의 도메인에 따라서 어떠한 데이터가 필요할지 생각을 해야</w:t>
+      </w:r>
+      <w:r>
+        <w:rPr>
+          <w:rFonts w:ascii="돋움체" w:eastAsia="돋움체" w:hAnsi="돋움체" w:hint="eastAsia"/>
+          <w:sz w:val="22"/>
+          <w:szCs w:val="22"/>
+        </w:rPr>
+        <w:t xml:space="preserve"> </w:t>
+      </w:r>
+      <w:r>
+        <w:rPr>
+          <w:rFonts w:ascii="돋움체" w:eastAsia="돋움체" w:hAnsi="돋움체" w:hint="eastAsia"/>
+          <w:sz w:val="22"/>
+          <w:szCs w:val="22"/>
+        </w:rPr>
+        <w:t xml:space="preserve">하며 이에 맞춰서 오류를 불러일으킬 값들을 </w:t>
+      </w:r>
+      <w:r>
+        <w:rPr>
+          <w:rFonts w:ascii="돋움체" w:eastAsia="돋움체" w:hAnsi="돋움체" w:hint="eastAsia"/>
+          <w:sz w:val="22"/>
+          <w:szCs w:val="22"/>
+        </w:rPr>
+        <w:t>제거한다.</w:t>
+      </w:r>
+      <w:r>
+        <w:rPr>
+          <w:rFonts w:ascii="돋움체" w:eastAsia="돋움체" w:hAnsi="돋움체"/>
+          <w:sz w:val="22"/>
+          <w:szCs w:val="22"/>
+        </w:rPr>
+        <w:t xml:space="preserve"> </w:t>
+      </w:r>
+      <w:r>
+        <w:rPr>
+          <w:rFonts w:ascii="돋움체" w:eastAsia="돋움체" w:hAnsi="돋움체" w:hint="eastAsia"/>
+          <w:sz w:val="22"/>
+          <w:szCs w:val="22"/>
+        </w:rPr>
+        <w:t>또한 법과 규제에 맞춰서 추가적인 정보를 수집 혹은 제거를 해야 한다.</w:t>
+      </w:r>
+    </w:p>
+    <w:p>
+      <w:pPr>
+        <w:pStyle w:val="a3"/>
+        <w:spacing w:line="360" w:lineRule="auto"/>
+        <w:ind w:firstLineChars="100" w:firstLine="220"/>
+        <w:rPr>
+          <w:rFonts w:ascii="돋움체" w:eastAsia="돋움체" w:hAnsi="돋움체" w:hint="eastAsia"/>
+          <w:sz w:val="22"/>
+          <w:szCs w:val="22"/>
+        </w:rPr>
+      </w:pPr>
+      <w:r>
+        <w:rPr>
+          <w:rFonts w:ascii="돋움체" w:eastAsia="돋움체" w:hAnsi="돋움체" w:hint="eastAsia"/>
+          <w:sz w:val="22"/>
+          <w:szCs w:val="22"/>
+        </w:rPr>
+        <w:t>빅데이터 시대에 모든 사람들이 빅데이터를 모으는 것이 중요한 것은 알지만 이를 가공하는 것 역시 중요하다는 것을 간과하는 경우가 많다.</w:t>
+      </w:r>
+      <w:r>
+        <w:rPr>
+          <w:rFonts w:ascii="돋움체" w:eastAsia="돋움체" w:hAnsi="돋움체"/>
+          <w:sz w:val="22"/>
+          <w:szCs w:val="22"/>
+        </w:rPr>
+        <w:t xml:space="preserve"> </w:t>
+      </w:r>
+      <w:r>
+        <w:rPr>
+          <w:rFonts w:ascii="돋움체" w:eastAsia="돋움체" w:hAnsi="돋움체" w:hint="eastAsia"/>
+          <w:sz w:val="22"/>
+          <w:szCs w:val="22"/>
+        </w:rPr>
+        <w:t>사실 시대를 막론하고 데이터는 사용할 수 있는 형태로 가공을 하는 것,</w:t>
+      </w:r>
+      <w:r>
+        <w:rPr>
+          <w:rFonts w:ascii="돋움체" w:eastAsia="돋움체" w:hAnsi="돋움체"/>
+          <w:sz w:val="22"/>
+          <w:szCs w:val="22"/>
+        </w:rPr>
+        <w:t xml:space="preserve"> </w:t>
+      </w:r>
+      <w:r>
+        <w:rPr>
+          <w:rFonts w:ascii="돋움체" w:eastAsia="돋움체" w:hAnsi="돋움체" w:hint="eastAsia"/>
+          <w:sz w:val="22"/>
+          <w:szCs w:val="22"/>
+        </w:rPr>
+        <w:t>즉 품질을 유지하는 것은 중요하다.</w:t>
+      </w:r>
+      <w:r>
+        <w:rPr>
+          <w:rFonts w:ascii="돋움체" w:eastAsia="돋움체" w:hAnsi="돋움체"/>
+          <w:sz w:val="22"/>
+          <w:szCs w:val="22"/>
+        </w:rPr>
+        <w:t xml:space="preserve"> </w:t>
+      </w:r>
+      <w:r>
+        <w:rPr>
+          <w:rFonts w:ascii="돋움체" w:eastAsia="돋움체" w:hAnsi="돋움체" w:hint="eastAsia"/>
+          <w:sz w:val="22"/>
+          <w:szCs w:val="22"/>
+        </w:rPr>
+        <w:t>다만 지금같이 낮은 품질의 데이터들이 범람하는 시기에 어떻게 하면 이를 보완해서 품질을 높일 수 있는 지에 대해서 많은 고민을 해야</w:t>
+      </w:r>
+      <w:r>
+        <w:rPr>
+          <w:rFonts w:ascii="돋움체" w:eastAsia="돋움체" w:hAnsi="돋움체" w:hint="eastAsia"/>
+          <w:sz w:val="22"/>
+          <w:szCs w:val="22"/>
+        </w:rPr>
+        <w:t xml:space="preserve"> </w:t>
+      </w:r>
+      <w:r>
+        <w:rPr>
+          <w:rFonts w:ascii="돋움체" w:eastAsia="돋움체" w:hAnsi="돋움체" w:hint="eastAsia"/>
+          <w:sz w:val="22"/>
+          <w:szCs w:val="22"/>
+        </w:rPr>
+        <w:t>한다.</w:t>
+      </w:r>
     </w:p>
     <w:sectPr>
       <w:pgSz w:w="11906" w:h="16838"/>
@@ -3347,7 +5674,6 @@
   <w:style w:type="character" w:default="1" w:styleId="a0">
     <w:name w:val="Default Paragraph Font"/>
     <w:uiPriority w:val="1"/>
-    <w:semiHidden/>
     <w:unhideWhenUsed/>
   </w:style>
   <w:style w:type="table" w:default="1" w:styleId="a1">

</xml_diff>